<commit_message>
ADD: word frequency ...
</commit_message>
<xml_diff>
--- a/docs/数据挖掘期末.docx
+++ b/docs/数据挖掘期末.docx
@@ -404,7 +404,6 @@
               <w:spacing w:line="240" w:lineRule="auto"/>
               <w:ind w:firstLineChars="0" w:firstLine="0"/>
               <w:rPr>
-                <w:rFonts w:hint="eastAsia"/>
                 <w:sz w:val="44"/>
                 <w:szCs w:val="44"/>
               </w:rPr>
@@ -483,19 +482,8 @@
           <w:szCs w:val="32"/>
           <w:u w:val="single"/>
         </w:rPr>
-        <w:t>钟辰丽、王韵、徐嘉辰、</w:t>
-      </w:r>
-      <w:proofErr w:type="gramStart"/>
-      <w:r>
-        <w:rPr>
-          <w:rFonts w:ascii="楷体_GB2312" w:eastAsia="楷体_GB2312" w:hint="eastAsia"/>
-          <w:sz w:val="32"/>
-          <w:szCs w:val="32"/>
-          <w:u w:val="single"/>
-        </w:rPr>
-        <w:t>柳俊志</w:t>
-      </w:r>
-      <w:proofErr w:type="gramEnd"/>
+        <w:t>钟辰丽、王韵、徐嘉辰、柳俊志</w:t>
+      </w:r>
       <w:r>
         <w:rPr>
           <w:rFonts w:ascii="楷体_GB2312" w:eastAsia="楷体_GB2312" w:hint="eastAsia"/>
@@ -691,53 +679,25 @@
         <w:rPr>
           <w:rFonts w:hint="eastAsia"/>
         </w:rPr>
-        <w:t>现有</w:t>
-      </w:r>
-      <w:proofErr w:type="gramStart"/>
+        <w:t>现有的</w:t>
+      </w:r>
       <w:r>
         <w:rPr>
           <w:rFonts w:hint="eastAsia"/>
         </w:rPr>
-        <w:t>的</w:t>
+        <w:t>打怪</w:t>
       </w:r>
       <w:r>
         <w:rPr>
           <w:rFonts w:hint="eastAsia"/>
         </w:rPr>
-        <w:t>打怪</w:t>
+        <w:t>方案，有针对性</w:t>
       </w:r>
       <w:r>
         <w:rPr>
           <w:rFonts w:hint="eastAsia"/>
         </w:rPr>
-        <w:t>方案</w:t>
-      </w:r>
-      <w:proofErr w:type="gramEnd"/>
-      <w:r>
-        <w:rPr>
-          <w:rFonts w:hint="eastAsia"/>
-        </w:rPr>
-        <w:t>，有针对性</w:t>
-      </w:r>
-      <w:r>
-        <w:rPr>
-          <w:rFonts w:hint="eastAsia"/>
-        </w:rPr>
-        <w:t>地提出评价指标体系，建立评价模型，对现有方案进行优劣排序，为打</w:t>
-      </w:r>
-      <w:proofErr w:type="gramStart"/>
-      <w:r>
-        <w:rPr>
-          <w:rFonts w:hint="eastAsia"/>
-        </w:rPr>
-        <w:t>怪方案</w:t>
-      </w:r>
-      <w:proofErr w:type="gramEnd"/>
-      <w:r>
-        <w:rPr>
-          <w:rFonts w:hint="eastAsia"/>
-        </w:rPr>
-        <w:t>的合理选择</w:t>
+        <w:t>地提出评价指标体系，建立评价模型，对现有方案进行优劣排序，为打怪方案的合理选择</w:t>
       </w:r>
       <w:r>
         <w:rPr>
@@ -994,21 +954,7 @@
         <w:rPr>
           <w:rFonts w:hint="eastAsia"/>
         </w:rPr>
-        <w:t>是否将</w:t>
-      </w:r>
-      <w:proofErr w:type="gramStart"/>
-      <w:r>
-        <w:rPr>
-          <w:rFonts w:hint="eastAsia"/>
-        </w:rPr>
-        <w:t>个</w:t>
-      </w:r>
-      <w:proofErr w:type="gramEnd"/>
-      <w:r>
-        <w:rPr>
-          <w:rFonts w:hint="eastAsia"/>
-        </w:rPr>
-        <w:t>朝代按时间分开</w:t>
+        <w:t>是否将个朝代按时间分开</w:t>
       </w:r>
       <w:r>
         <w:rPr>
@@ -1120,9 +1066,6 @@
           <w:p>
             <w:pPr>
               <w:ind w:firstLineChars="0" w:firstLine="0"/>
-              <w:rPr>
-                <w:rFonts w:hint="eastAsia"/>
-              </w:rPr>
             </w:pPr>
             <w:r>
               <w:rPr>
@@ -1139,9 +1082,6 @@
           <w:p>
             <w:pPr>
               <w:ind w:firstLineChars="0" w:firstLine="0"/>
-              <w:rPr>
-                <w:rFonts w:hint="eastAsia"/>
-              </w:rPr>
             </w:pPr>
             <w:r>
               <w:rPr>
@@ -1158,9 +1098,6 @@
           <w:p>
             <w:pPr>
               <w:ind w:firstLineChars="0" w:firstLine="0"/>
-              <w:rPr>
-                <w:rFonts w:hint="eastAsia"/>
-              </w:rPr>
             </w:pPr>
             <w:r>
               <w:rPr>
@@ -1182,9 +1119,6 @@
           <w:p>
             <w:pPr>
               <w:ind w:firstLineChars="0" w:firstLine="0"/>
-              <w:rPr>
-                <w:rFonts w:hint="eastAsia"/>
-              </w:rPr>
             </w:pPr>
             <w:proofErr w:type="spellStart"/>
             <w:r>
@@ -1203,29 +1137,12 @@
           <w:p>
             <w:pPr>
               <w:ind w:firstLineChars="0" w:firstLine="0"/>
-              <w:rPr>
-                <w:rFonts w:hint="eastAsia"/>
-              </w:rPr>
-            </w:pPr>
-            <w:r>
-              <w:rPr>
-                <w:rFonts w:hint="eastAsia"/>
-              </w:rPr>
-              <w:t>唐宋</w:t>
-            </w:r>
-            <w:proofErr w:type="gramStart"/>
-            <w:r>
-              <w:rPr>
-                <w:rFonts w:hint="eastAsia"/>
-              </w:rPr>
-              <w:t>两朝近一万四</w:t>
-            </w:r>
-            <w:proofErr w:type="gramEnd"/>
-            <w:r>
-              <w:rPr>
-                <w:rFonts w:hint="eastAsia"/>
-              </w:rPr>
-              <w:t>千古诗人</w:t>
+            </w:pPr>
+            <w:r>
+              <w:rPr>
+                <w:rFonts w:hint="eastAsia"/>
+              </w:rPr>
+              <w:t>唐宋两朝近一万四千古诗人</w:t>
             </w:r>
             <w:r>
               <w:rPr>
@@ -1308,9 +1225,6 @@
           <w:p>
             <w:pPr>
               <w:ind w:firstLineChars="0" w:firstLine="0"/>
-              <w:rPr>
-                <w:rFonts w:hint="eastAsia"/>
-              </w:rPr>
             </w:pPr>
             <w:r>
               <w:rPr>
@@ -1335,21 +1249,12 @@
           <w:p>
             <w:pPr>
               <w:ind w:firstLineChars="0" w:firstLine="0"/>
-              <w:rPr>
-                <w:rFonts w:hint="eastAsia"/>
-              </w:rPr>
-            </w:pPr>
-            <w:r>
-              <w:rPr>
-                <w:rFonts w:hint="eastAsia"/>
-              </w:rPr>
-              <w:t>poetry</w:t>
-            </w:r>
-            <w:r>
-              <w:rPr>
-                <w:rFonts w:hint="eastAsia"/>
-              </w:rPr>
-              <w:t xml:space="preserve"> </w:t>
+            </w:pPr>
+            <w:r>
+              <w:rPr>
+                <w:rFonts w:hint="eastAsia"/>
+              </w:rPr>
+              <w:t xml:space="preserve">poetry </w:t>
             </w:r>
           </w:p>
         </w:tc>
@@ -1383,9 +1288,6 @@
               <w:ind w:firstLineChars="0" w:firstLine="0"/>
               <w:jc w:val="left"/>
               <w:textAlignment w:val="auto"/>
-              <w:rPr>
-                <w:rFonts w:hint="eastAsia"/>
-              </w:rPr>
             </w:pPr>
             <w:r>
               <w:rPr>
@@ -1397,33 +1299,13 @@
               <w:rPr>
                 <w:rFonts w:hint="eastAsia"/>
               </w:rPr>
-              <w:t>年从古诗文</w:t>
-            </w:r>
-            <w:proofErr w:type="gramStart"/>
-            <w:r>
-              <w:rPr>
-                <w:rFonts w:hint="eastAsia"/>
-              </w:rPr>
-              <w:t>网爬取</w:t>
-            </w:r>
-            <w:r>
-              <w:rPr>
-                <w:rFonts w:hint="eastAsia"/>
-              </w:rPr>
-              <w:t>,</w:t>
-            </w:r>
-            <w:proofErr w:type="gramEnd"/>
-            <w:r>
-              <w:rPr>
-                <w:rFonts w:hint="eastAsia"/>
-              </w:rPr>
-              <w:t xml:space="preserve"> </w:t>
-            </w:r>
-            <w:r>
-              <w:rPr>
-                <w:rFonts w:hint="eastAsia"/>
-              </w:rPr>
-              <w:t>73281</w:t>
+              <w:t>年从古诗文网爬取</w:t>
+            </w:r>
+            <w:r>
+              <w:rPr>
+                <w:rFonts w:hint="eastAsia"/>
+              </w:rPr>
+              <w:t>, 73281</w:t>
             </w:r>
             <w:r>
               <w:rPr>
@@ -1452,9 +1334,6 @@
           <w:p>
             <w:pPr>
               <w:ind w:firstLineChars="0" w:firstLine="0"/>
-              <w:rPr>
-                <w:rFonts w:hint="eastAsia"/>
-              </w:rPr>
             </w:pPr>
             <w:r>
               <w:t>https://github.com/hujiaweibujidao/poetry</w:t>
@@ -1473,9 +1352,6 @@
           <w:p>
             <w:pPr>
               <w:ind w:firstLineChars="0" w:firstLine="0"/>
-              <w:rPr>
-                <w:rFonts w:hint="eastAsia"/>
-              </w:rPr>
             </w:pPr>
             <w:r>
               <w:t>Poetry</w:t>
@@ -1489,9 +1365,6 @@
           <w:p>
             <w:pPr>
               <w:ind w:firstLineChars="0" w:firstLine="0"/>
-              <w:rPr>
-                <w:rFonts w:hint="eastAsia"/>
-              </w:rPr>
             </w:pPr>
             <w:r>
               <w:rPr>
@@ -1520,9 +1393,6 @@
           <w:p>
             <w:pPr>
               <w:ind w:firstLineChars="0" w:firstLine="0"/>
-              <w:rPr>
-                <w:rFonts w:hint="eastAsia"/>
-              </w:rPr>
             </w:pPr>
             <w:r>
               <w:t>https://github.com/Werneror/Poetry</w:t>
@@ -1535,9 +1405,6 @@
       <w:pPr>
         <w:pStyle w:val="20"/>
         <w:spacing w:before="163"/>
-        <w:rPr>
-          <w:rFonts w:hint="eastAsia"/>
-        </w:rPr>
       </w:pPr>
       <w:r>
         <w:rPr>
@@ -1577,9 +1444,6 @@
           <w:p>
             <w:pPr>
               <w:ind w:firstLineChars="0" w:firstLine="0"/>
-              <w:rPr>
-                <w:rFonts w:hint="eastAsia"/>
-              </w:rPr>
             </w:pPr>
             <w:r>
               <w:rPr>
@@ -1596,9 +1460,6 @@
           <w:p>
             <w:pPr>
               <w:ind w:firstLineChars="0" w:firstLine="0"/>
-              <w:rPr>
-                <w:rFonts w:hint="eastAsia"/>
-              </w:rPr>
             </w:pPr>
             <w:r>
               <w:rPr>
@@ -1615,9 +1476,6 @@
           <w:p>
             <w:pPr>
               <w:ind w:firstLineChars="0" w:firstLine="0"/>
-              <w:rPr>
-                <w:rFonts w:hint="eastAsia"/>
-              </w:rPr>
             </w:pPr>
             <w:r>
               <w:rPr>
@@ -1634,9 +1492,6 @@
           <w:p>
             <w:pPr>
               <w:ind w:firstLineChars="0" w:firstLine="0"/>
-              <w:rPr>
-                <w:rFonts w:hint="eastAsia"/>
-              </w:rPr>
             </w:pPr>
             <w:r>
               <w:rPr>
@@ -1655,9 +1510,6 @@
           <w:p>
             <w:pPr>
               <w:ind w:firstLineChars="0" w:firstLine="0"/>
-              <w:rPr>
-                <w:rFonts w:hint="eastAsia"/>
-              </w:rPr>
             </w:pPr>
             <w:r>
               <w:rPr>
@@ -1674,9 +1526,6 @@
           <w:p>
             <w:pPr>
               <w:ind w:firstLineChars="0" w:firstLine="0"/>
-              <w:rPr>
-                <w:rFonts w:hint="eastAsia"/>
-              </w:rPr>
             </w:pPr>
             <w:r>
               <w:rPr>
@@ -1696,9 +1545,6 @@
           <w:p>
             <w:pPr>
               <w:ind w:firstLineChars="0" w:firstLine="0"/>
-              <w:rPr>
-                <w:rFonts w:hint="eastAsia"/>
-              </w:rPr>
             </w:pPr>
             <w:r>
               <w:rPr>
@@ -1718,9 +1564,6 @@
           <w:p>
             <w:pPr>
               <w:ind w:firstLineChars="0" w:firstLine="0"/>
-              <w:rPr>
-                <w:rFonts w:hint="eastAsia"/>
-              </w:rPr>
             </w:pPr>
             <w:r>
               <w:rPr>
@@ -1748,9 +1591,6 @@
           <w:p>
             <w:pPr>
               <w:ind w:firstLineChars="0" w:firstLine="0"/>
-              <w:rPr>
-                <w:rFonts w:hint="eastAsia"/>
-              </w:rPr>
             </w:pPr>
             <w:r>
               <w:rPr>
@@ -1767,9 +1607,6 @@
           <w:p>
             <w:pPr>
               <w:ind w:firstLineChars="0" w:firstLine="0"/>
-              <w:rPr>
-                <w:rFonts w:hint="eastAsia"/>
-              </w:rPr>
             </w:pPr>
             <w:r>
               <w:rPr>
@@ -1789,9 +1626,6 @@
           <w:p>
             <w:pPr>
               <w:ind w:firstLineChars="0" w:firstLine="0"/>
-              <w:rPr>
-                <w:rFonts w:hint="eastAsia"/>
-              </w:rPr>
             </w:pPr>
             <w:r>
               <w:rPr>
@@ -1811,9 +1645,6 @@
           <w:p>
             <w:pPr>
               <w:ind w:firstLineChars="0" w:firstLine="0"/>
-              <w:rPr>
-                <w:rFonts w:hint="eastAsia"/>
-              </w:rPr>
             </w:pPr>
             <w:r>
               <w:rPr>
@@ -1835,9 +1666,6 @@
           <w:p>
             <w:pPr>
               <w:ind w:firstLineChars="0" w:firstLine="0"/>
-              <w:rPr>
-                <w:rFonts w:hint="eastAsia"/>
-              </w:rPr>
             </w:pPr>
             <w:r>
               <w:rPr>
@@ -1856,9 +1684,6 @@
           <w:p>
             <w:pPr>
               <w:ind w:firstLineChars="0" w:firstLine="0"/>
-              <w:rPr>
-                <w:rFonts w:hint="eastAsia"/>
-              </w:rPr>
             </w:pPr>
             <w:r>
               <w:rPr>
@@ -1878,9 +1703,6 @@
           <w:p>
             <w:pPr>
               <w:ind w:firstLineChars="0" w:firstLine="0"/>
-              <w:rPr>
-                <w:rFonts w:hint="eastAsia"/>
-              </w:rPr>
             </w:pPr>
             <w:r>
               <w:rPr>
@@ -1900,9 +1722,6 @@
           <w:p>
             <w:pPr>
               <w:ind w:firstLineChars="0" w:firstLine="0"/>
-              <w:rPr>
-                <w:rFonts w:hint="eastAsia"/>
-              </w:rPr>
             </w:pPr>
             <w:r>
               <w:rPr>
@@ -1930,9 +1749,6 @@
           <w:p>
             <w:pPr>
               <w:ind w:firstLineChars="0" w:firstLine="0"/>
-              <w:rPr>
-                <w:rFonts w:hint="eastAsia"/>
-              </w:rPr>
             </w:pPr>
             <w:r>
               <w:rPr>
@@ -1949,9 +1765,6 @@
           <w:p>
             <w:pPr>
               <w:ind w:firstLineChars="0" w:firstLine="0"/>
-              <w:rPr>
-                <w:rFonts w:hint="eastAsia"/>
-              </w:rPr>
             </w:pPr>
             <w:r>
               <w:rPr>
@@ -1971,9 +1784,6 @@
           <w:p>
             <w:pPr>
               <w:ind w:firstLineChars="0" w:firstLine="0"/>
-              <w:rPr>
-                <w:rFonts w:hint="eastAsia"/>
-              </w:rPr>
             </w:pPr>
             <w:r>
               <w:rPr>
@@ -1993,9 +1803,6 @@
           <w:p>
             <w:pPr>
               <w:ind w:firstLineChars="0" w:firstLine="0"/>
-              <w:rPr>
-                <w:rFonts w:hint="eastAsia"/>
-              </w:rPr>
             </w:pPr>
             <w:r>
               <w:rPr>
@@ -2023,9 +1830,6 @@
           <w:p>
             <w:pPr>
               <w:ind w:firstLineChars="0" w:firstLine="0"/>
-              <w:rPr>
-                <w:rFonts w:hint="eastAsia"/>
-              </w:rPr>
             </w:pPr>
             <w:r>
               <w:rPr>
@@ -2042,9 +1846,6 @@
           <w:p>
             <w:pPr>
               <w:ind w:firstLineChars="0" w:firstLine="0"/>
-              <w:rPr>
-                <w:rFonts w:hint="eastAsia"/>
-              </w:rPr>
             </w:pPr>
             <w:r>
               <w:rPr>
@@ -2064,9 +1865,6 @@
           <w:p>
             <w:pPr>
               <w:ind w:firstLineChars="0" w:firstLine="0"/>
-              <w:rPr>
-                <w:rFonts w:hint="eastAsia"/>
-              </w:rPr>
             </w:pPr>
             <w:r>
               <w:rPr>
@@ -2086,9 +1884,6 @@
           <w:p>
             <w:pPr>
               <w:ind w:firstLineChars="0" w:firstLine="0"/>
-              <w:rPr>
-                <w:rFonts w:hint="eastAsia"/>
-              </w:rPr>
             </w:pPr>
             <w:r>
               <w:rPr>
@@ -2116,9 +1911,6 @@
           <w:p>
             <w:pPr>
               <w:ind w:firstLineChars="0" w:firstLine="0"/>
-              <w:rPr>
-                <w:rFonts w:hint="eastAsia"/>
-              </w:rPr>
             </w:pPr>
             <w:r>
               <w:rPr>
@@ -2135,9 +1927,6 @@
           <w:p>
             <w:pPr>
               <w:ind w:firstLineChars="0" w:firstLine="0"/>
-              <w:rPr>
-                <w:rFonts w:hint="eastAsia"/>
-              </w:rPr>
             </w:pPr>
             <w:r>
               <w:rPr>
@@ -2157,9 +1946,6 @@
           <w:p>
             <w:pPr>
               <w:ind w:firstLineChars="0" w:firstLine="0"/>
-              <w:rPr>
-                <w:rFonts w:hint="eastAsia"/>
-              </w:rPr>
             </w:pPr>
             <w:r>
               <w:rPr>
@@ -2179,9 +1965,6 @@
           <w:p>
             <w:pPr>
               <w:ind w:firstLineChars="0" w:firstLine="0"/>
-              <w:rPr>
-                <w:rFonts w:hint="eastAsia"/>
-              </w:rPr>
             </w:pPr>
             <w:r>
               <w:rPr>
@@ -2221,9 +2004,6 @@
           <w:p>
             <w:pPr>
               <w:ind w:firstLineChars="0" w:firstLine="0"/>
-              <w:rPr>
-                <w:rFonts w:hint="eastAsia"/>
-              </w:rPr>
             </w:pPr>
             <w:r>
               <w:rPr>
@@ -2240,9 +2020,6 @@
           <w:p>
             <w:pPr>
               <w:ind w:firstLineChars="0" w:firstLine="0"/>
-              <w:rPr>
-                <w:rFonts w:hint="eastAsia"/>
-              </w:rPr>
             </w:pPr>
             <w:r>
               <w:rPr>
@@ -2262,9 +2039,6 @@
           <w:p>
             <w:pPr>
               <w:ind w:firstLineChars="0" w:firstLine="0"/>
-              <w:rPr>
-                <w:rFonts w:hint="eastAsia"/>
-              </w:rPr>
             </w:pPr>
             <w:r>
               <w:rPr>
@@ -2284,9 +2058,6 @@
           <w:p>
             <w:pPr>
               <w:ind w:firstLineChars="0" w:firstLine="0"/>
-              <w:rPr>
-                <w:rFonts w:hint="eastAsia"/>
-              </w:rPr>
             </w:pPr>
             <w:r>
               <w:rPr>
@@ -2308,9 +2079,6 @@
           <w:p>
             <w:pPr>
               <w:ind w:firstLineChars="0" w:firstLine="0"/>
-              <w:rPr>
-                <w:rFonts w:hint="eastAsia"/>
-              </w:rPr>
             </w:pPr>
             <w:r>
               <w:rPr>
@@ -2327,9 +2095,6 @@
           <w:p>
             <w:pPr>
               <w:ind w:firstLineChars="0" w:firstLine="0"/>
-              <w:rPr>
-                <w:rFonts w:hint="eastAsia"/>
-              </w:rPr>
             </w:pPr>
             <w:r>
               <w:rPr>
@@ -2349,9 +2114,6 @@
           <w:p>
             <w:pPr>
               <w:ind w:firstLineChars="0" w:firstLine="0"/>
-              <w:rPr>
-                <w:rFonts w:hint="eastAsia"/>
-              </w:rPr>
             </w:pPr>
             <w:r>
               <w:rPr>
@@ -2371,9 +2133,6 @@
               <w:spacing w:before="240" w:line="240" w:lineRule="auto"/>
               <w:ind w:firstLineChars="0" w:firstLine="0"/>
               <w:textAlignment w:val="auto"/>
-              <w:rPr>
-                <w:rFonts w:hint="eastAsia"/>
-              </w:rPr>
             </w:pPr>
             <w:r>
               <w:rPr>
@@ -2413,9 +2172,6 @@
           <w:p>
             <w:pPr>
               <w:ind w:firstLineChars="0" w:firstLine="0"/>
-              <w:rPr>
-                <w:rFonts w:hint="eastAsia"/>
-              </w:rPr>
             </w:pPr>
             <w:r>
               <w:rPr>
@@ -2433,9 +2189,6 @@
           <w:p>
             <w:pPr>
               <w:ind w:firstLineChars="0" w:firstLine="0"/>
-              <w:rPr>
-                <w:rFonts w:hint="eastAsia"/>
-              </w:rPr>
             </w:pPr>
             <w:r>
               <w:rPr>
@@ -2455,9 +2208,6 @@
           <w:p>
             <w:pPr>
               <w:ind w:firstLineChars="0" w:firstLine="0"/>
-              <w:rPr>
-                <w:rFonts w:hint="eastAsia"/>
-              </w:rPr>
             </w:pPr>
             <w:r>
               <w:rPr>
@@ -2477,9 +2227,6 @@
           <w:p>
             <w:pPr>
               <w:ind w:firstLineChars="0" w:firstLine="0"/>
-              <w:rPr>
-                <w:rFonts w:hint="eastAsia"/>
-              </w:rPr>
             </w:pPr>
             <w:r>
               <w:rPr>
@@ -2519,9 +2266,6 @@
           <w:p>
             <w:pPr>
               <w:ind w:firstLineChars="0" w:firstLine="0"/>
-              <w:rPr>
-                <w:rFonts w:hint="eastAsia"/>
-              </w:rPr>
             </w:pPr>
             <w:r>
               <w:rPr>
@@ -2538,9 +2282,6 @@
           <w:p>
             <w:pPr>
               <w:ind w:firstLineChars="0" w:firstLine="0"/>
-              <w:rPr>
-                <w:rFonts w:hint="eastAsia"/>
-              </w:rPr>
             </w:pPr>
             <w:r>
               <w:rPr>
@@ -2560,9 +2301,6 @@
           <w:p>
             <w:pPr>
               <w:ind w:firstLineChars="0" w:firstLine="0"/>
-              <w:rPr>
-                <w:rFonts w:hint="eastAsia"/>
-              </w:rPr>
             </w:pPr>
             <w:r>
               <w:rPr>
@@ -2586,7 +2324,7 @@
               <w:ind w:firstLineChars="0" w:firstLine="0"/>
               <w:textAlignment w:val="auto"/>
               <w:rPr>
-                <w:rFonts w:ascii="Helvetica" w:hAnsi="Helvetica" w:hint="eastAsia"/>
+                <w:rFonts w:ascii="Helvetica" w:hAnsi="Helvetica"/>
                 <w:color w:val="000000"/>
                 <w:kern w:val="0"/>
                 <w:sz w:val="18"/>
@@ -2631,9 +2369,6 @@
           <w:p>
             <w:pPr>
               <w:ind w:firstLineChars="0" w:firstLine="0"/>
-              <w:rPr>
-                <w:rFonts w:hint="eastAsia"/>
-              </w:rPr>
             </w:pPr>
             <w:r>
               <w:rPr>
@@ -2650,9 +2385,6 @@
           <w:p>
             <w:pPr>
               <w:ind w:firstLineChars="0" w:firstLine="0"/>
-              <w:rPr>
-                <w:rFonts w:hint="eastAsia"/>
-              </w:rPr>
             </w:pPr>
             <w:r>
               <w:rPr>
@@ -2672,9 +2404,6 @@
           <w:p>
             <w:pPr>
               <w:ind w:firstLineChars="0" w:firstLine="0"/>
-              <w:rPr>
-                <w:rFonts w:hint="eastAsia"/>
-              </w:rPr>
             </w:pPr>
             <w:r>
               <w:rPr>
@@ -2694,29 +2423,12 @@
           <w:p>
             <w:pPr>
               <w:ind w:firstLineChars="0" w:firstLine="0"/>
-              <w:rPr>
-                <w:rFonts w:hint="eastAsia"/>
-              </w:rPr>
-            </w:pPr>
-            <w:r>
-              <w:rPr>
-                <w:rFonts w:hint="eastAsia"/>
-              </w:rPr>
-              <w:t>王</w:t>
-            </w:r>
-            <w:proofErr w:type="gramStart"/>
-            <w:r>
-              <w:rPr>
-                <w:rFonts w:hint="eastAsia"/>
-              </w:rPr>
-              <w:t>世</w:t>
-            </w:r>
-            <w:proofErr w:type="gramEnd"/>
-            <w:r>
-              <w:rPr>
-                <w:rFonts w:hint="eastAsia"/>
-              </w:rPr>
-              <w:t>贞</w:t>
+            </w:pPr>
+            <w:r>
+              <w:rPr>
+                <w:rFonts w:hint="eastAsia"/>
+              </w:rPr>
+              <w:t>王世贞</w:t>
             </w:r>
             <w:r>
               <w:rPr>
@@ -2735,9 +2447,6 @@
           <w:p>
             <w:pPr>
               <w:ind w:firstLineChars="0" w:firstLine="0"/>
-              <w:rPr>
-                <w:rFonts w:hint="eastAsia"/>
-              </w:rPr>
             </w:pPr>
             <w:r>
               <w:rPr>
@@ -2754,9 +2463,6 @@
           <w:p>
             <w:pPr>
               <w:ind w:firstLineChars="0" w:firstLine="0"/>
-              <w:rPr>
-                <w:rFonts w:hint="eastAsia"/>
-              </w:rPr>
             </w:pPr>
             <w:r>
               <w:rPr>
@@ -2776,9 +2482,6 @@
           <w:p>
             <w:pPr>
               <w:ind w:firstLineChars="0" w:firstLine="0"/>
-              <w:rPr>
-                <w:rFonts w:hint="eastAsia"/>
-              </w:rPr>
             </w:pPr>
             <w:r>
               <w:rPr>
@@ -2802,7 +2505,7 @@
               <w:ind w:firstLineChars="0" w:firstLine="0"/>
               <w:textAlignment w:val="auto"/>
               <w:rPr>
-                <w:rFonts w:ascii="Helvetica" w:hAnsi="Helvetica" w:hint="eastAsia"/>
+                <w:rFonts w:ascii="Helvetica" w:hAnsi="Helvetica"/>
                 <w:color w:val="000000"/>
                 <w:kern w:val="0"/>
                 <w:sz w:val="18"/>
@@ -2847,9 +2550,6 @@
           <w:p>
             <w:pPr>
               <w:ind w:firstLineChars="0" w:firstLine="0"/>
-              <w:rPr>
-                <w:rFonts w:hint="eastAsia"/>
-              </w:rPr>
             </w:pPr>
             <w:r>
               <w:rPr>
@@ -2866,9 +2566,6 @@
           <w:p>
             <w:pPr>
               <w:ind w:firstLineChars="0" w:firstLine="0"/>
-              <w:rPr>
-                <w:rFonts w:hint="eastAsia"/>
-              </w:rPr>
             </w:pPr>
             <w:r>
               <w:rPr>
@@ -2888,9 +2585,6 @@
           <w:p>
             <w:pPr>
               <w:ind w:firstLineChars="0" w:firstLine="0"/>
-              <w:rPr>
-                <w:rFonts w:hint="eastAsia"/>
-              </w:rPr>
             </w:pPr>
             <w:r>
               <w:rPr>
@@ -2910,9 +2604,6 @@
           <w:p>
             <w:pPr>
               <w:ind w:firstLineChars="0" w:firstLine="0"/>
-              <w:rPr>
-                <w:rFonts w:hint="eastAsia"/>
-              </w:rPr>
             </w:pPr>
             <w:r>
               <w:rPr>
@@ -2952,9 +2643,6 @@
           <w:p>
             <w:pPr>
               <w:ind w:firstLineChars="0" w:firstLine="0"/>
-              <w:rPr>
-                <w:rFonts w:hint="eastAsia"/>
-              </w:rPr>
             </w:pPr>
             <w:r>
               <w:rPr>
@@ -2971,9 +2659,6 @@
           <w:p>
             <w:pPr>
               <w:ind w:firstLineChars="0" w:firstLine="0"/>
-              <w:rPr>
-                <w:rFonts w:hint="eastAsia"/>
-              </w:rPr>
             </w:pPr>
             <w:r>
               <w:rPr>
@@ -2993,9 +2678,6 @@
           <w:p>
             <w:pPr>
               <w:ind w:firstLineChars="0" w:firstLine="0"/>
-              <w:rPr>
-                <w:rFonts w:hint="eastAsia"/>
-              </w:rPr>
             </w:pPr>
             <w:r>
               <w:rPr>
@@ -3015,9 +2697,6 @@
           <w:p>
             <w:pPr>
               <w:ind w:firstLineChars="0" w:firstLine="0"/>
-              <w:rPr>
-                <w:rFonts w:hint="eastAsia"/>
-              </w:rPr>
             </w:pPr>
             <w:r>
               <w:rPr>
@@ -3057,9 +2736,6 @@
           <w:p>
             <w:pPr>
               <w:ind w:firstLineChars="0" w:firstLine="0"/>
-              <w:rPr>
-                <w:rFonts w:hint="eastAsia"/>
-              </w:rPr>
             </w:pPr>
             <w:r>
               <w:rPr>
@@ -3076,9 +2752,6 @@
           <w:p>
             <w:pPr>
               <w:ind w:firstLineChars="0" w:firstLine="0"/>
-              <w:rPr>
-                <w:rFonts w:hint="eastAsia"/>
-              </w:rPr>
             </w:pPr>
             <w:r>
               <w:rPr>
@@ -3098,9 +2771,6 @@
           <w:p>
             <w:pPr>
               <w:ind w:firstLineChars="0" w:firstLine="0"/>
-              <w:rPr>
-                <w:rFonts w:hint="eastAsia"/>
-              </w:rPr>
             </w:pPr>
             <w:r>
               <w:rPr>
@@ -3120,9 +2790,6 @@
           <w:p>
             <w:pPr>
               <w:ind w:firstLineChars="0" w:firstLine="0"/>
-              <w:rPr>
-                <w:rFonts w:hint="eastAsia"/>
-              </w:rPr>
             </w:pPr>
             <w:r>
               <w:t>卢青山</w:t>
@@ -3147,9 +2814,6 @@
           <w:p>
             <w:pPr>
               <w:ind w:firstLineChars="0" w:firstLine="0"/>
-              <w:rPr>
-                <w:rFonts w:hint="eastAsia"/>
-              </w:rPr>
             </w:pPr>
             <w:r>
               <w:rPr>
@@ -3166,9 +2830,6 @@
           <w:p>
             <w:pPr>
               <w:ind w:firstLineChars="0" w:firstLine="0"/>
-              <w:rPr>
-                <w:rFonts w:hint="eastAsia"/>
-              </w:rPr>
             </w:pPr>
             <w:r>
               <w:rPr>
@@ -3188,10 +2849,16 @@
           <w:p>
             <w:pPr>
               <w:ind w:firstLineChars="0" w:firstLine="0"/>
-              <w:rPr>
-                <w:rFonts w:hint="eastAsia"/>
-              </w:rPr>
-            </w:pPr>
+            </w:pPr>
+            <w:r>
+              <w:rPr>
+                <w:rFonts w:hint="eastAsia"/>
+              </w:rPr>
+              <w:t>-</w:t>
+            </w:r>
+            <w:r>
+              <w:t>--</w:t>
+            </w:r>
           </w:p>
         </w:tc>
         <w:tc>
@@ -3201,9 +2868,6 @@
           <w:p>
             <w:pPr>
               <w:ind w:firstLineChars="0" w:firstLine="0"/>
-              <w:rPr>
-                <w:rFonts w:hint="eastAsia"/>
-              </w:rPr>
             </w:pPr>
           </w:p>
         </w:tc>
@@ -3216,9 +2880,6 @@
           <w:p>
             <w:pPr>
               <w:ind w:firstLineChars="0" w:firstLine="0"/>
-              <w:rPr>
-                <w:rFonts w:hint="eastAsia"/>
-              </w:rPr>
             </w:pPr>
             <w:r>
               <w:rPr>
@@ -3235,9 +2896,6 @@
           <w:p>
             <w:pPr>
               <w:ind w:firstLineChars="0" w:firstLine="0"/>
-              <w:rPr>
-                <w:rFonts w:hint="eastAsia"/>
-              </w:rPr>
             </w:pPr>
           </w:p>
         </w:tc>
@@ -3248,9 +2906,6 @@
           <w:p>
             <w:pPr>
               <w:ind w:firstLineChars="0" w:firstLine="0"/>
-              <w:rPr>
-                <w:rFonts w:hint="eastAsia"/>
-              </w:rPr>
             </w:pPr>
           </w:p>
         </w:tc>
@@ -3261,9 +2916,6 @@
           <w:p>
             <w:pPr>
               <w:ind w:firstLineChars="0" w:firstLine="0"/>
-              <w:rPr>
-                <w:rFonts w:hint="eastAsia"/>
-              </w:rPr>
             </w:pPr>
           </w:p>
         </w:tc>
@@ -3272,12 +2924,2055 @@
     <w:p>
       <w:pPr>
         <w:ind w:firstLineChars="0" w:firstLine="0"/>
+      </w:pPr>
+    </w:p>
+    <w:p>
+      <w:pPr>
+        <w:pStyle w:val="10"/>
+      </w:pPr>
+      <w:r>
         <w:rPr>
           <w:rFonts w:hint="eastAsia"/>
         </w:rPr>
-      </w:pPr>
+        <w:lastRenderedPageBreak/>
+        <w:t>分析过程</w:t>
+      </w:r>
+    </w:p>
+    <w:p>
+      <w:pPr>
+        <w:pStyle w:val="20"/>
+        <w:spacing w:before="163"/>
+      </w:pPr>
+      <w:r>
+        <w:rPr>
+          <w:rFonts w:hint="eastAsia"/>
+        </w:rPr>
+        <w:t xml:space="preserve"> </w:t>
+      </w:r>
+      <w:r>
+        <w:rPr>
+          <w:rFonts w:hint="eastAsia"/>
+        </w:rPr>
+        <w:t>全局高频字分析</w:t>
+      </w:r>
+    </w:p>
+    <w:p>
+      <w:pPr>
+        <w:ind w:firstLine="480"/>
+      </w:pPr>
+      <w:r>
+        <w:rPr>
+          <w:rFonts w:hint="eastAsia"/>
+        </w:rPr>
+        <w:t>去除停用词后的全局高频字</w:t>
+      </w:r>
+      <w:r>
+        <w:rPr>
+          <w:rFonts w:hint="eastAsia"/>
+        </w:rPr>
+        <w:t>top</w:t>
+      </w:r>
+      <w:r>
+        <w:t>-100</w:t>
+      </w:r>
+      <w:r>
+        <w:rPr>
+          <w:rFonts w:hint="eastAsia"/>
+        </w:rPr>
+        <w:t>及各个朝代的高频字</w:t>
+      </w:r>
+      <w:r>
+        <w:rPr>
+          <w:rFonts w:hint="eastAsia"/>
+        </w:rPr>
+        <w:t>t</w:t>
+      </w:r>
+      <w:r>
+        <w:t>op-10</w:t>
+      </w:r>
+      <w:r>
+        <w:rPr>
+          <w:rFonts w:hint="eastAsia"/>
+        </w:rPr>
+        <w:t>。</w:t>
+      </w:r>
+    </w:p>
+    <w:tbl>
+      <w:tblPr>
+        <w:tblStyle w:val="ad"/>
+        <w:tblW w:w="0" w:type="auto"/>
+        <w:tblLook w:val="04A0" w:firstRow="1" w:lastRow="0" w:firstColumn="1" w:lastColumn="0" w:noHBand="0" w:noVBand="1"/>
+      </w:tblPr>
+      <w:tblGrid>
+        <w:gridCol w:w="2831"/>
+        <w:gridCol w:w="2831"/>
+        <w:gridCol w:w="2831"/>
+      </w:tblGrid>
+      <w:tr>
+        <w:tc>
+          <w:tcPr>
+            <w:tcW w:w="2831" w:type="dxa"/>
+          </w:tcPr>
+          <w:p>
+            <w:pPr>
+              <w:ind w:firstLineChars="0" w:firstLine="0"/>
+            </w:pPr>
+            <w:r>
+              <w:rPr>
+                <w:rFonts w:hint="eastAsia"/>
+              </w:rPr>
+              <w:t>字</w:t>
+            </w:r>
+          </w:p>
+        </w:tc>
+        <w:tc>
+          <w:tcPr>
+            <w:tcW w:w="2831" w:type="dxa"/>
+          </w:tcPr>
+          <w:p>
+            <w:pPr>
+              <w:ind w:firstLineChars="0" w:firstLine="0"/>
+            </w:pPr>
+            <w:r>
+              <w:rPr>
+                <w:rFonts w:hint="eastAsia"/>
+              </w:rPr>
+              <w:t>字频</w:t>
+            </w:r>
+          </w:p>
+        </w:tc>
+        <w:tc>
+          <w:tcPr>
+            <w:tcW w:w="2831" w:type="dxa"/>
+          </w:tcPr>
+          <w:p>
+            <w:pPr>
+              <w:ind w:firstLineChars="0" w:firstLine="0"/>
+            </w:pPr>
+          </w:p>
+        </w:tc>
+      </w:tr>
+      <w:tr>
+        <w:tc>
+          <w:tcPr>
+            <w:tcW w:w="2831" w:type="dxa"/>
+          </w:tcPr>
+          <w:p>
+            <w:pPr>
+              <w:ind w:firstLineChars="0" w:firstLine="0"/>
+            </w:pPr>
+          </w:p>
+        </w:tc>
+        <w:tc>
+          <w:tcPr>
+            <w:tcW w:w="2831" w:type="dxa"/>
+          </w:tcPr>
+          <w:p>
+            <w:pPr>
+              <w:ind w:firstLineChars="0" w:firstLine="0"/>
+            </w:pPr>
+          </w:p>
+        </w:tc>
+        <w:tc>
+          <w:tcPr>
+            <w:tcW w:w="2831" w:type="dxa"/>
+          </w:tcPr>
+          <w:p>
+            <w:pPr>
+              <w:ind w:firstLineChars="0" w:firstLine="0"/>
+            </w:pPr>
+          </w:p>
+        </w:tc>
+      </w:tr>
+      <w:tr>
+        <w:tc>
+          <w:tcPr>
+            <w:tcW w:w="2831" w:type="dxa"/>
+          </w:tcPr>
+          <w:p>
+            <w:pPr>
+              <w:ind w:firstLineChars="0" w:firstLine="0"/>
+            </w:pPr>
+          </w:p>
+        </w:tc>
+        <w:tc>
+          <w:tcPr>
+            <w:tcW w:w="2831" w:type="dxa"/>
+          </w:tcPr>
+          <w:p>
+            <w:pPr>
+              <w:ind w:firstLineChars="0" w:firstLine="0"/>
+            </w:pPr>
+          </w:p>
+        </w:tc>
+        <w:tc>
+          <w:tcPr>
+            <w:tcW w:w="2831" w:type="dxa"/>
+          </w:tcPr>
+          <w:p>
+            <w:pPr>
+              <w:ind w:firstLineChars="0" w:firstLine="0"/>
+            </w:pPr>
+          </w:p>
+        </w:tc>
+      </w:tr>
+      <w:tr>
+        <w:tc>
+          <w:tcPr>
+            <w:tcW w:w="2831" w:type="dxa"/>
+          </w:tcPr>
+          <w:p>
+            <w:pPr>
+              <w:ind w:firstLineChars="0" w:firstLine="0"/>
+            </w:pPr>
+          </w:p>
+        </w:tc>
+        <w:tc>
+          <w:tcPr>
+            <w:tcW w:w="2831" w:type="dxa"/>
+          </w:tcPr>
+          <w:p>
+            <w:pPr>
+              <w:ind w:firstLineChars="0" w:firstLine="0"/>
+            </w:pPr>
+          </w:p>
+        </w:tc>
+        <w:tc>
+          <w:tcPr>
+            <w:tcW w:w="2831" w:type="dxa"/>
+          </w:tcPr>
+          <w:p>
+            <w:pPr>
+              <w:ind w:firstLineChars="0" w:firstLine="0"/>
+            </w:pPr>
+          </w:p>
+        </w:tc>
+      </w:tr>
+      <w:tr>
+        <w:tc>
+          <w:tcPr>
+            <w:tcW w:w="2831" w:type="dxa"/>
+          </w:tcPr>
+          <w:p>
+            <w:pPr>
+              <w:ind w:firstLineChars="0" w:firstLine="0"/>
+            </w:pPr>
+          </w:p>
+        </w:tc>
+        <w:tc>
+          <w:tcPr>
+            <w:tcW w:w="2831" w:type="dxa"/>
+          </w:tcPr>
+          <w:p>
+            <w:pPr>
+              <w:ind w:firstLineChars="0" w:firstLine="0"/>
+            </w:pPr>
+          </w:p>
+        </w:tc>
+        <w:tc>
+          <w:tcPr>
+            <w:tcW w:w="2831" w:type="dxa"/>
+          </w:tcPr>
+          <w:p>
+            <w:pPr>
+              <w:ind w:firstLineChars="0" w:firstLine="0"/>
+            </w:pPr>
+          </w:p>
+        </w:tc>
+      </w:tr>
+      <w:tr>
+        <w:tc>
+          <w:tcPr>
+            <w:tcW w:w="2831" w:type="dxa"/>
+          </w:tcPr>
+          <w:p>
+            <w:pPr>
+              <w:ind w:firstLineChars="0" w:firstLine="0"/>
+            </w:pPr>
+          </w:p>
+        </w:tc>
+        <w:tc>
+          <w:tcPr>
+            <w:tcW w:w="2831" w:type="dxa"/>
+          </w:tcPr>
+          <w:p>
+            <w:pPr>
+              <w:ind w:firstLineChars="0" w:firstLine="0"/>
+            </w:pPr>
+          </w:p>
+        </w:tc>
+        <w:tc>
+          <w:tcPr>
+            <w:tcW w:w="2831" w:type="dxa"/>
+          </w:tcPr>
+          <w:p>
+            <w:pPr>
+              <w:ind w:firstLineChars="0" w:firstLine="0"/>
+            </w:pPr>
+          </w:p>
+        </w:tc>
+      </w:tr>
+      <w:tr>
+        <w:tc>
+          <w:tcPr>
+            <w:tcW w:w="2831" w:type="dxa"/>
+          </w:tcPr>
+          <w:p>
+            <w:pPr>
+              <w:ind w:firstLineChars="0" w:firstLine="0"/>
+            </w:pPr>
+          </w:p>
+        </w:tc>
+        <w:tc>
+          <w:tcPr>
+            <w:tcW w:w="2831" w:type="dxa"/>
+          </w:tcPr>
+          <w:p>
+            <w:pPr>
+              <w:ind w:firstLineChars="0" w:firstLine="0"/>
+            </w:pPr>
+          </w:p>
+        </w:tc>
+        <w:tc>
+          <w:tcPr>
+            <w:tcW w:w="2831" w:type="dxa"/>
+          </w:tcPr>
+          <w:p>
+            <w:pPr>
+              <w:ind w:firstLineChars="0" w:firstLine="0"/>
+            </w:pPr>
+          </w:p>
+        </w:tc>
+      </w:tr>
+      <w:tr>
+        <w:tc>
+          <w:tcPr>
+            <w:tcW w:w="2831" w:type="dxa"/>
+          </w:tcPr>
+          <w:p>
+            <w:pPr>
+              <w:ind w:firstLineChars="0" w:firstLine="0"/>
+            </w:pPr>
+          </w:p>
+        </w:tc>
+        <w:tc>
+          <w:tcPr>
+            <w:tcW w:w="2831" w:type="dxa"/>
+          </w:tcPr>
+          <w:p>
+            <w:pPr>
+              <w:ind w:firstLineChars="0" w:firstLine="0"/>
+            </w:pPr>
+          </w:p>
+        </w:tc>
+        <w:tc>
+          <w:tcPr>
+            <w:tcW w:w="2831" w:type="dxa"/>
+          </w:tcPr>
+          <w:p>
+            <w:pPr>
+              <w:ind w:firstLineChars="0" w:firstLine="0"/>
+            </w:pPr>
+          </w:p>
+        </w:tc>
+      </w:tr>
+      <w:tr>
+        <w:tc>
+          <w:tcPr>
+            <w:tcW w:w="2831" w:type="dxa"/>
+          </w:tcPr>
+          <w:p>
+            <w:pPr>
+              <w:ind w:firstLineChars="0" w:firstLine="0"/>
+            </w:pPr>
+          </w:p>
+        </w:tc>
+        <w:tc>
+          <w:tcPr>
+            <w:tcW w:w="2831" w:type="dxa"/>
+          </w:tcPr>
+          <w:p>
+            <w:pPr>
+              <w:ind w:firstLineChars="0" w:firstLine="0"/>
+            </w:pPr>
+          </w:p>
+        </w:tc>
+        <w:tc>
+          <w:tcPr>
+            <w:tcW w:w="2831" w:type="dxa"/>
+          </w:tcPr>
+          <w:p>
+            <w:pPr>
+              <w:ind w:firstLineChars="0" w:firstLine="0"/>
+            </w:pPr>
+          </w:p>
+        </w:tc>
+      </w:tr>
+      <w:tr>
+        <w:tc>
+          <w:tcPr>
+            <w:tcW w:w="2831" w:type="dxa"/>
+          </w:tcPr>
+          <w:p>
+            <w:pPr>
+              <w:ind w:firstLineChars="0" w:firstLine="0"/>
+            </w:pPr>
+          </w:p>
+        </w:tc>
+        <w:tc>
+          <w:tcPr>
+            <w:tcW w:w="2831" w:type="dxa"/>
+          </w:tcPr>
+          <w:p>
+            <w:pPr>
+              <w:ind w:firstLineChars="0" w:firstLine="0"/>
+            </w:pPr>
+          </w:p>
+        </w:tc>
+        <w:tc>
+          <w:tcPr>
+            <w:tcW w:w="2831" w:type="dxa"/>
+          </w:tcPr>
+          <w:p>
+            <w:pPr>
+              <w:ind w:firstLineChars="0" w:firstLine="0"/>
+            </w:pPr>
+          </w:p>
+        </w:tc>
+      </w:tr>
+      <w:tr>
+        <w:tc>
+          <w:tcPr>
+            <w:tcW w:w="2831" w:type="dxa"/>
+          </w:tcPr>
+          <w:p>
+            <w:pPr>
+              <w:ind w:firstLineChars="0" w:firstLine="0"/>
+            </w:pPr>
+          </w:p>
+        </w:tc>
+        <w:tc>
+          <w:tcPr>
+            <w:tcW w:w="2831" w:type="dxa"/>
+          </w:tcPr>
+          <w:p>
+            <w:pPr>
+              <w:ind w:firstLineChars="0" w:firstLine="0"/>
+            </w:pPr>
+          </w:p>
+        </w:tc>
+        <w:tc>
+          <w:tcPr>
+            <w:tcW w:w="2831" w:type="dxa"/>
+          </w:tcPr>
+          <w:p>
+            <w:pPr>
+              <w:ind w:firstLineChars="0" w:firstLine="0"/>
+            </w:pPr>
+          </w:p>
+        </w:tc>
+      </w:tr>
+      <w:tr>
+        <w:tc>
+          <w:tcPr>
+            <w:tcW w:w="2831" w:type="dxa"/>
+          </w:tcPr>
+          <w:p>
+            <w:pPr>
+              <w:ind w:firstLineChars="0" w:firstLine="0"/>
+            </w:pPr>
+          </w:p>
+        </w:tc>
+        <w:tc>
+          <w:tcPr>
+            <w:tcW w:w="2831" w:type="dxa"/>
+          </w:tcPr>
+          <w:p>
+            <w:pPr>
+              <w:ind w:firstLineChars="0" w:firstLine="0"/>
+            </w:pPr>
+          </w:p>
+        </w:tc>
+        <w:tc>
+          <w:tcPr>
+            <w:tcW w:w="2831" w:type="dxa"/>
+          </w:tcPr>
+          <w:p>
+            <w:pPr>
+              <w:ind w:firstLineChars="0" w:firstLine="0"/>
+            </w:pPr>
+          </w:p>
+        </w:tc>
+      </w:tr>
+      <w:tr>
+        <w:tc>
+          <w:tcPr>
+            <w:tcW w:w="2831" w:type="dxa"/>
+          </w:tcPr>
+          <w:p>
+            <w:pPr>
+              <w:ind w:firstLineChars="0" w:firstLine="0"/>
+            </w:pPr>
+          </w:p>
+        </w:tc>
+        <w:tc>
+          <w:tcPr>
+            <w:tcW w:w="2831" w:type="dxa"/>
+          </w:tcPr>
+          <w:p>
+            <w:pPr>
+              <w:ind w:firstLineChars="0" w:firstLine="0"/>
+            </w:pPr>
+          </w:p>
+        </w:tc>
+        <w:tc>
+          <w:tcPr>
+            <w:tcW w:w="2831" w:type="dxa"/>
+          </w:tcPr>
+          <w:p>
+            <w:pPr>
+              <w:ind w:firstLineChars="0" w:firstLine="0"/>
+            </w:pPr>
+          </w:p>
+        </w:tc>
+      </w:tr>
+      <w:tr>
+        <w:tc>
+          <w:tcPr>
+            <w:tcW w:w="2831" w:type="dxa"/>
+          </w:tcPr>
+          <w:p>
+            <w:pPr>
+              <w:ind w:firstLineChars="0" w:firstLine="0"/>
+            </w:pPr>
+          </w:p>
+        </w:tc>
+        <w:tc>
+          <w:tcPr>
+            <w:tcW w:w="2831" w:type="dxa"/>
+          </w:tcPr>
+          <w:p>
+            <w:pPr>
+              <w:ind w:firstLineChars="0" w:firstLine="0"/>
+            </w:pPr>
+          </w:p>
+        </w:tc>
+        <w:tc>
+          <w:tcPr>
+            <w:tcW w:w="2831" w:type="dxa"/>
+          </w:tcPr>
+          <w:p>
+            <w:pPr>
+              <w:ind w:firstLineChars="0" w:firstLine="0"/>
+            </w:pPr>
+          </w:p>
+        </w:tc>
+      </w:tr>
+      <w:tr>
+        <w:tc>
+          <w:tcPr>
+            <w:tcW w:w="2831" w:type="dxa"/>
+          </w:tcPr>
+          <w:p>
+            <w:pPr>
+              <w:ind w:firstLineChars="0" w:firstLine="0"/>
+            </w:pPr>
+          </w:p>
+        </w:tc>
+        <w:tc>
+          <w:tcPr>
+            <w:tcW w:w="2831" w:type="dxa"/>
+          </w:tcPr>
+          <w:p>
+            <w:pPr>
+              <w:ind w:firstLineChars="0" w:firstLine="0"/>
+            </w:pPr>
+          </w:p>
+        </w:tc>
+        <w:tc>
+          <w:tcPr>
+            <w:tcW w:w="2831" w:type="dxa"/>
+          </w:tcPr>
+          <w:p>
+            <w:pPr>
+              <w:ind w:firstLineChars="0" w:firstLine="0"/>
+            </w:pPr>
+          </w:p>
+        </w:tc>
+      </w:tr>
+      <w:tr>
+        <w:tc>
+          <w:tcPr>
+            <w:tcW w:w="2831" w:type="dxa"/>
+          </w:tcPr>
+          <w:p>
+            <w:pPr>
+              <w:ind w:firstLineChars="0" w:firstLine="0"/>
+            </w:pPr>
+          </w:p>
+        </w:tc>
+        <w:tc>
+          <w:tcPr>
+            <w:tcW w:w="2831" w:type="dxa"/>
+          </w:tcPr>
+          <w:p>
+            <w:pPr>
+              <w:ind w:firstLineChars="0" w:firstLine="0"/>
+            </w:pPr>
+          </w:p>
+        </w:tc>
+        <w:tc>
+          <w:tcPr>
+            <w:tcW w:w="2831" w:type="dxa"/>
+          </w:tcPr>
+          <w:p>
+            <w:pPr>
+              <w:ind w:firstLineChars="0" w:firstLine="0"/>
+            </w:pPr>
+          </w:p>
+        </w:tc>
+      </w:tr>
+      <w:tr>
+        <w:tc>
+          <w:tcPr>
+            <w:tcW w:w="2831" w:type="dxa"/>
+          </w:tcPr>
+          <w:p>
+            <w:pPr>
+              <w:ind w:firstLineChars="0" w:firstLine="0"/>
+            </w:pPr>
+          </w:p>
+        </w:tc>
+        <w:tc>
+          <w:tcPr>
+            <w:tcW w:w="2831" w:type="dxa"/>
+          </w:tcPr>
+          <w:p>
+            <w:pPr>
+              <w:ind w:firstLineChars="0" w:firstLine="0"/>
+            </w:pPr>
+          </w:p>
+        </w:tc>
+        <w:tc>
+          <w:tcPr>
+            <w:tcW w:w="2831" w:type="dxa"/>
+          </w:tcPr>
+          <w:p>
+            <w:pPr>
+              <w:ind w:firstLineChars="0" w:firstLine="0"/>
+            </w:pPr>
+          </w:p>
+        </w:tc>
+      </w:tr>
+      <w:tr>
+        <w:tc>
+          <w:tcPr>
+            <w:tcW w:w="2831" w:type="dxa"/>
+          </w:tcPr>
+          <w:p>
+            <w:pPr>
+              <w:ind w:firstLineChars="0" w:firstLine="0"/>
+            </w:pPr>
+          </w:p>
+        </w:tc>
+        <w:tc>
+          <w:tcPr>
+            <w:tcW w:w="2831" w:type="dxa"/>
+          </w:tcPr>
+          <w:p>
+            <w:pPr>
+              <w:ind w:firstLineChars="0" w:firstLine="0"/>
+            </w:pPr>
+          </w:p>
+        </w:tc>
+        <w:tc>
+          <w:tcPr>
+            <w:tcW w:w="2831" w:type="dxa"/>
+          </w:tcPr>
+          <w:p>
+            <w:pPr>
+              <w:ind w:firstLineChars="0" w:firstLine="0"/>
+            </w:pPr>
+          </w:p>
+        </w:tc>
+      </w:tr>
+      <w:tr>
+        <w:tc>
+          <w:tcPr>
+            <w:tcW w:w="2831" w:type="dxa"/>
+          </w:tcPr>
+          <w:p>
+            <w:pPr>
+              <w:ind w:firstLineChars="0" w:firstLine="0"/>
+            </w:pPr>
+          </w:p>
+        </w:tc>
+        <w:tc>
+          <w:tcPr>
+            <w:tcW w:w="2831" w:type="dxa"/>
+          </w:tcPr>
+          <w:p>
+            <w:pPr>
+              <w:ind w:firstLineChars="0" w:firstLine="0"/>
+            </w:pPr>
+          </w:p>
+        </w:tc>
+        <w:tc>
+          <w:tcPr>
+            <w:tcW w:w="2831" w:type="dxa"/>
+          </w:tcPr>
+          <w:p>
+            <w:pPr>
+              <w:ind w:firstLineChars="0" w:firstLine="0"/>
+            </w:pPr>
+          </w:p>
+        </w:tc>
+      </w:tr>
+      <w:tr>
+        <w:tc>
+          <w:tcPr>
+            <w:tcW w:w="2831" w:type="dxa"/>
+          </w:tcPr>
+          <w:p>
+            <w:pPr>
+              <w:ind w:firstLineChars="0" w:firstLine="0"/>
+            </w:pPr>
+          </w:p>
+        </w:tc>
+        <w:tc>
+          <w:tcPr>
+            <w:tcW w:w="2831" w:type="dxa"/>
+          </w:tcPr>
+          <w:p>
+            <w:pPr>
+              <w:ind w:firstLineChars="0" w:firstLine="0"/>
+            </w:pPr>
+          </w:p>
+        </w:tc>
+        <w:tc>
+          <w:tcPr>
+            <w:tcW w:w="2831" w:type="dxa"/>
+          </w:tcPr>
+          <w:p>
+            <w:pPr>
+              <w:ind w:firstLineChars="0" w:firstLine="0"/>
+            </w:pPr>
+          </w:p>
+        </w:tc>
+      </w:tr>
+      <w:tr>
+        <w:tc>
+          <w:tcPr>
+            <w:tcW w:w="2831" w:type="dxa"/>
+          </w:tcPr>
+          <w:p>
+            <w:pPr>
+              <w:ind w:firstLineChars="0" w:firstLine="0"/>
+            </w:pPr>
+          </w:p>
+        </w:tc>
+        <w:tc>
+          <w:tcPr>
+            <w:tcW w:w="2831" w:type="dxa"/>
+          </w:tcPr>
+          <w:p>
+            <w:pPr>
+              <w:ind w:firstLineChars="0" w:firstLine="0"/>
+            </w:pPr>
+          </w:p>
+        </w:tc>
+        <w:tc>
+          <w:tcPr>
+            <w:tcW w:w="2831" w:type="dxa"/>
+          </w:tcPr>
+          <w:p>
+            <w:pPr>
+              <w:ind w:firstLineChars="0" w:firstLine="0"/>
+            </w:pPr>
+          </w:p>
+        </w:tc>
+      </w:tr>
+    </w:tbl>
+    <w:p>
+      <w:pPr>
+        <w:ind w:firstLine="480"/>
+      </w:pPr>
+    </w:p>
+    <w:p>
+      <w:pPr>
+        <w:ind w:firstLine="480"/>
+      </w:pPr>
+    </w:p>
+    <w:p>
+      <w:pPr>
+        <w:ind w:firstLine="480"/>
+        <w:rPr>
+          <w:rFonts w:hint="eastAsia"/>
+        </w:rPr>
+      </w:pPr>
+    </w:p>
+    <w:tbl>
+      <w:tblPr>
+        <w:tblStyle w:val="ad"/>
+        <w:tblW w:w="0" w:type="auto"/>
+        <w:tblLook w:val="04A0" w:firstRow="1" w:lastRow="0" w:firstColumn="1" w:lastColumn="0" w:noHBand="0" w:noVBand="1"/>
+      </w:tblPr>
+      <w:tblGrid>
+        <w:gridCol w:w="2110"/>
+        <w:gridCol w:w="2111"/>
+        <w:gridCol w:w="2113"/>
+        <w:gridCol w:w="2159"/>
+      </w:tblGrid>
+      <w:tr>
+        <w:tc>
+          <w:tcPr>
+            <w:tcW w:w="2123" w:type="dxa"/>
+          </w:tcPr>
+          <w:p>
+            <w:pPr>
+              <w:ind w:firstLineChars="0" w:firstLine="0"/>
+              <w:rPr>
+                <w:rFonts w:hint="eastAsia"/>
+              </w:rPr>
+            </w:pPr>
+            <w:r>
+              <w:rPr>
+                <w:rFonts w:hint="eastAsia"/>
+              </w:rPr>
+              <w:t>朝代</w:t>
+            </w:r>
+          </w:p>
+        </w:tc>
+        <w:tc>
+          <w:tcPr>
+            <w:tcW w:w="2123" w:type="dxa"/>
+          </w:tcPr>
+          <w:p>
+            <w:pPr>
+              <w:ind w:firstLineChars="0" w:firstLine="0"/>
+              <w:rPr>
+                <w:rFonts w:hint="eastAsia"/>
+              </w:rPr>
+            </w:pPr>
+            <w:r>
+              <w:rPr>
+                <w:rFonts w:hint="eastAsia"/>
+              </w:rPr>
+              <w:t>字</w:t>
+            </w:r>
+          </w:p>
+        </w:tc>
+        <w:tc>
+          <w:tcPr>
+            <w:tcW w:w="2123" w:type="dxa"/>
+          </w:tcPr>
+          <w:p>
+            <w:pPr>
+              <w:ind w:firstLineChars="0" w:firstLine="0"/>
+              <w:rPr>
+                <w:rFonts w:hint="eastAsia"/>
+              </w:rPr>
+            </w:pPr>
+            <w:r>
+              <w:rPr>
+                <w:rFonts w:hint="eastAsia"/>
+              </w:rPr>
+              <w:t>字频</w:t>
+            </w:r>
+          </w:p>
+        </w:tc>
+        <w:tc>
+          <w:tcPr>
+            <w:tcW w:w="2124" w:type="dxa"/>
+          </w:tcPr>
+          <w:p>
+            <w:pPr>
+              <w:ind w:firstLineChars="0" w:firstLine="0"/>
+              <w:rPr>
+                <w:rFonts w:hint="eastAsia"/>
+              </w:rPr>
+            </w:pPr>
+            <w:r>
+              <w:rPr>
+                <w:rFonts w:hint="eastAsia"/>
+              </w:rPr>
+              <w:t>占比（字频</w:t>
+            </w:r>
+            <w:r>
+              <w:rPr>
+                <w:rFonts w:hint="eastAsia"/>
+              </w:rPr>
+              <w:t>/</w:t>
+            </w:r>
+            <w:r>
+              <w:rPr>
+                <w:rFonts w:hint="eastAsia"/>
+              </w:rPr>
+              <w:t>诗词数）</w:t>
+            </w:r>
+          </w:p>
+        </w:tc>
+      </w:tr>
+      <w:tr>
+        <w:tc>
+          <w:tcPr>
+            <w:tcW w:w="2123" w:type="dxa"/>
+            <w:vMerge w:val="restart"/>
+          </w:tcPr>
+          <w:p>
+            <w:pPr>
+              <w:ind w:firstLineChars="0" w:firstLine="0"/>
+              <w:rPr>
+                <w:rFonts w:hint="eastAsia"/>
+              </w:rPr>
+            </w:pPr>
+            <w:r>
+              <w:rPr>
+                <w:rFonts w:hint="eastAsia"/>
+              </w:rPr>
+              <w:t>唐朝</w:t>
+            </w:r>
+          </w:p>
+        </w:tc>
+        <w:tc>
+          <w:tcPr>
+            <w:tcW w:w="2123" w:type="dxa"/>
+          </w:tcPr>
+          <w:p>
+            <w:pPr>
+              <w:ind w:firstLineChars="0" w:firstLine="0"/>
+              <w:rPr>
+                <w:rFonts w:hint="eastAsia"/>
+              </w:rPr>
+            </w:pPr>
+            <w:r>
+              <w:rPr>
+                <w:rFonts w:hint="eastAsia"/>
+              </w:rPr>
+              <w:t>月</w:t>
+            </w:r>
+          </w:p>
+        </w:tc>
+        <w:tc>
+          <w:tcPr>
+            <w:tcW w:w="2123" w:type="dxa"/>
+          </w:tcPr>
+          <w:p>
+            <w:pPr>
+              <w:ind w:firstLineChars="0" w:firstLine="0"/>
+              <w:rPr>
+                <w:rFonts w:hint="eastAsia"/>
+              </w:rPr>
+            </w:pPr>
+            <w:r>
+              <w:rPr>
+                <w:rFonts w:hint="eastAsia"/>
+              </w:rPr>
+              <w:t>1</w:t>
+            </w:r>
+            <w:r>
+              <w:t>000</w:t>
+            </w:r>
+          </w:p>
+        </w:tc>
+        <w:tc>
+          <w:tcPr>
+            <w:tcW w:w="2124" w:type="dxa"/>
+          </w:tcPr>
+          <w:p>
+            <w:pPr>
+              <w:ind w:firstLineChars="0" w:firstLine="0"/>
+              <w:rPr>
+                <w:rFonts w:hint="eastAsia"/>
+              </w:rPr>
+            </w:pPr>
+            <w:r>
+              <w:rPr>
+                <w:rFonts w:hint="eastAsia"/>
+              </w:rPr>
+              <w:t>1</w:t>
+            </w:r>
+            <w:r>
+              <w:t>000</w:t>
+            </w:r>
+            <w:r>
+              <w:rPr>
+                <w:rFonts w:hint="eastAsia"/>
+              </w:rPr>
+              <w:t>/</w:t>
+            </w:r>
+            <w:r>
+              <w:rPr>
+                <w:rFonts w:hint="eastAsia"/>
+              </w:rPr>
+              <w:t>1</w:t>
+            </w:r>
+            <w:r>
+              <w:t>44763</w:t>
+            </w:r>
+            <w:r>
+              <w:t>=0.006</w:t>
+            </w:r>
+          </w:p>
+        </w:tc>
+      </w:tr>
+      <w:tr>
+        <w:tc>
+          <w:tcPr>
+            <w:tcW w:w="2123" w:type="dxa"/>
+            <w:vMerge/>
+          </w:tcPr>
+          <w:p>
+            <w:pPr>
+              <w:ind w:firstLineChars="0" w:firstLine="0"/>
+              <w:rPr>
+                <w:rFonts w:hint="eastAsia"/>
+              </w:rPr>
+            </w:pPr>
+          </w:p>
+        </w:tc>
+        <w:tc>
+          <w:tcPr>
+            <w:tcW w:w="2123" w:type="dxa"/>
+          </w:tcPr>
+          <w:p>
+            <w:pPr>
+              <w:ind w:firstLineChars="0" w:firstLine="0"/>
+              <w:rPr>
+                <w:rFonts w:hint="eastAsia"/>
+              </w:rPr>
+            </w:pPr>
+          </w:p>
+        </w:tc>
+        <w:tc>
+          <w:tcPr>
+            <w:tcW w:w="2123" w:type="dxa"/>
+          </w:tcPr>
+          <w:p>
+            <w:pPr>
+              <w:ind w:firstLineChars="0" w:firstLine="0"/>
+              <w:rPr>
+                <w:rFonts w:hint="eastAsia"/>
+              </w:rPr>
+            </w:pPr>
+          </w:p>
+        </w:tc>
+        <w:tc>
+          <w:tcPr>
+            <w:tcW w:w="2124" w:type="dxa"/>
+          </w:tcPr>
+          <w:p>
+            <w:pPr>
+              <w:ind w:firstLineChars="0" w:firstLine="0"/>
+              <w:rPr>
+                <w:rFonts w:hint="eastAsia"/>
+              </w:rPr>
+            </w:pPr>
+          </w:p>
+        </w:tc>
+      </w:tr>
+      <w:tr>
+        <w:tc>
+          <w:tcPr>
+            <w:tcW w:w="2123" w:type="dxa"/>
+            <w:vMerge/>
+          </w:tcPr>
+          <w:p>
+            <w:pPr>
+              <w:ind w:firstLineChars="0" w:firstLine="0"/>
+              <w:rPr>
+                <w:rFonts w:hint="eastAsia"/>
+              </w:rPr>
+            </w:pPr>
+          </w:p>
+        </w:tc>
+        <w:tc>
+          <w:tcPr>
+            <w:tcW w:w="2123" w:type="dxa"/>
+          </w:tcPr>
+          <w:p>
+            <w:pPr>
+              <w:ind w:firstLineChars="0" w:firstLine="0"/>
+              <w:rPr>
+                <w:rFonts w:hint="eastAsia"/>
+              </w:rPr>
+            </w:pPr>
+          </w:p>
+        </w:tc>
+        <w:tc>
+          <w:tcPr>
+            <w:tcW w:w="2123" w:type="dxa"/>
+          </w:tcPr>
+          <w:p>
+            <w:pPr>
+              <w:ind w:firstLineChars="0" w:firstLine="0"/>
+              <w:rPr>
+                <w:rFonts w:hint="eastAsia"/>
+              </w:rPr>
+            </w:pPr>
+          </w:p>
+        </w:tc>
+        <w:tc>
+          <w:tcPr>
+            <w:tcW w:w="2124" w:type="dxa"/>
+          </w:tcPr>
+          <w:p>
+            <w:pPr>
+              <w:ind w:firstLineChars="0" w:firstLine="0"/>
+              <w:rPr>
+                <w:rFonts w:hint="eastAsia"/>
+              </w:rPr>
+            </w:pPr>
+          </w:p>
+        </w:tc>
+      </w:tr>
+      <w:tr>
+        <w:tc>
+          <w:tcPr>
+            <w:tcW w:w="2123" w:type="dxa"/>
+            <w:vMerge/>
+          </w:tcPr>
+          <w:p>
+            <w:pPr>
+              <w:ind w:firstLineChars="0" w:firstLine="0"/>
+              <w:rPr>
+                <w:rFonts w:hint="eastAsia"/>
+              </w:rPr>
+            </w:pPr>
+          </w:p>
+        </w:tc>
+        <w:tc>
+          <w:tcPr>
+            <w:tcW w:w="2123" w:type="dxa"/>
+          </w:tcPr>
+          <w:p>
+            <w:pPr>
+              <w:ind w:firstLineChars="0" w:firstLine="0"/>
+              <w:rPr>
+                <w:rFonts w:hint="eastAsia"/>
+              </w:rPr>
+            </w:pPr>
+          </w:p>
+        </w:tc>
+        <w:tc>
+          <w:tcPr>
+            <w:tcW w:w="2123" w:type="dxa"/>
+          </w:tcPr>
+          <w:p>
+            <w:pPr>
+              <w:ind w:firstLineChars="0" w:firstLine="0"/>
+              <w:rPr>
+                <w:rFonts w:hint="eastAsia"/>
+              </w:rPr>
+            </w:pPr>
+          </w:p>
+        </w:tc>
+        <w:tc>
+          <w:tcPr>
+            <w:tcW w:w="2124" w:type="dxa"/>
+          </w:tcPr>
+          <w:p>
+            <w:pPr>
+              <w:ind w:firstLineChars="0" w:firstLine="0"/>
+              <w:rPr>
+                <w:rFonts w:hint="eastAsia"/>
+              </w:rPr>
+            </w:pPr>
+          </w:p>
+        </w:tc>
+      </w:tr>
+      <w:tr>
+        <w:tc>
+          <w:tcPr>
+            <w:tcW w:w="2123" w:type="dxa"/>
+            <w:vMerge/>
+          </w:tcPr>
+          <w:p>
+            <w:pPr>
+              <w:ind w:firstLineChars="0" w:firstLine="0"/>
+              <w:rPr>
+                <w:rFonts w:hint="eastAsia"/>
+              </w:rPr>
+            </w:pPr>
+          </w:p>
+        </w:tc>
+        <w:tc>
+          <w:tcPr>
+            <w:tcW w:w="2123" w:type="dxa"/>
+          </w:tcPr>
+          <w:p>
+            <w:pPr>
+              <w:ind w:firstLineChars="0" w:firstLine="0"/>
+              <w:rPr>
+                <w:rFonts w:hint="eastAsia"/>
+              </w:rPr>
+            </w:pPr>
+          </w:p>
+        </w:tc>
+        <w:tc>
+          <w:tcPr>
+            <w:tcW w:w="2123" w:type="dxa"/>
+          </w:tcPr>
+          <w:p>
+            <w:pPr>
+              <w:ind w:firstLineChars="0" w:firstLine="0"/>
+              <w:rPr>
+                <w:rFonts w:hint="eastAsia"/>
+              </w:rPr>
+            </w:pPr>
+          </w:p>
+        </w:tc>
+        <w:tc>
+          <w:tcPr>
+            <w:tcW w:w="2124" w:type="dxa"/>
+          </w:tcPr>
+          <w:p>
+            <w:pPr>
+              <w:ind w:firstLineChars="0" w:firstLine="0"/>
+              <w:rPr>
+                <w:rFonts w:hint="eastAsia"/>
+              </w:rPr>
+            </w:pPr>
+          </w:p>
+        </w:tc>
+      </w:tr>
+      <w:tr>
+        <w:tc>
+          <w:tcPr>
+            <w:tcW w:w="2123" w:type="dxa"/>
+            <w:vMerge/>
+          </w:tcPr>
+          <w:p>
+            <w:pPr>
+              <w:ind w:firstLineChars="0" w:firstLine="0"/>
+              <w:rPr>
+                <w:rFonts w:hint="eastAsia"/>
+              </w:rPr>
+            </w:pPr>
+          </w:p>
+        </w:tc>
+        <w:tc>
+          <w:tcPr>
+            <w:tcW w:w="2123" w:type="dxa"/>
+          </w:tcPr>
+          <w:p>
+            <w:pPr>
+              <w:ind w:firstLineChars="0" w:firstLine="0"/>
+              <w:rPr>
+                <w:rFonts w:hint="eastAsia"/>
+              </w:rPr>
+            </w:pPr>
+          </w:p>
+        </w:tc>
+        <w:tc>
+          <w:tcPr>
+            <w:tcW w:w="2123" w:type="dxa"/>
+          </w:tcPr>
+          <w:p>
+            <w:pPr>
+              <w:ind w:firstLineChars="0" w:firstLine="0"/>
+              <w:rPr>
+                <w:rFonts w:hint="eastAsia"/>
+              </w:rPr>
+            </w:pPr>
+          </w:p>
+        </w:tc>
+        <w:tc>
+          <w:tcPr>
+            <w:tcW w:w="2124" w:type="dxa"/>
+          </w:tcPr>
+          <w:p>
+            <w:pPr>
+              <w:ind w:firstLineChars="0" w:firstLine="0"/>
+              <w:rPr>
+                <w:rFonts w:hint="eastAsia"/>
+              </w:rPr>
+            </w:pPr>
+          </w:p>
+        </w:tc>
+      </w:tr>
+      <w:tr>
+        <w:tc>
+          <w:tcPr>
+            <w:tcW w:w="2123" w:type="dxa"/>
+            <w:vMerge/>
+          </w:tcPr>
+          <w:p>
+            <w:pPr>
+              <w:ind w:firstLineChars="0" w:firstLine="0"/>
+              <w:rPr>
+                <w:rFonts w:hint="eastAsia"/>
+              </w:rPr>
+            </w:pPr>
+          </w:p>
+        </w:tc>
+        <w:tc>
+          <w:tcPr>
+            <w:tcW w:w="2123" w:type="dxa"/>
+          </w:tcPr>
+          <w:p>
+            <w:pPr>
+              <w:ind w:firstLineChars="0" w:firstLine="0"/>
+              <w:rPr>
+                <w:rFonts w:hint="eastAsia"/>
+              </w:rPr>
+            </w:pPr>
+          </w:p>
+        </w:tc>
+        <w:tc>
+          <w:tcPr>
+            <w:tcW w:w="2123" w:type="dxa"/>
+          </w:tcPr>
+          <w:p>
+            <w:pPr>
+              <w:ind w:firstLineChars="0" w:firstLine="0"/>
+              <w:rPr>
+                <w:rFonts w:hint="eastAsia"/>
+              </w:rPr>
+            </w:pPr>
+          </w:p>
+        </w:tc>
+        <w:tc>
+          <w:tcPr>
+            <w:tcW w:w="2124" w:type="dxa"/>
+          </w:tcPr>
+          <w:p>
+            <w:pPr>
+              <w:ind w:firstLineChars="0" w:firstLine="0"/>
+              <w:rPr>
+                <w:rFonts w:hint="eastAsia"/>
+              </w:rPr>
+            </w:pPr>
+          </w:p>
+        </w:tc>
+      </w:tr>
+      <w:tr>
+        <w:tc>
+          <w:tcPr>
+            <w:tcW w:w="2123" w:type="dxa"/>
+            <w:vMerge/>
+          </w:tcPr>
+          <w:p>
+            <w:pPr>
+              <w:ind w:firstLineChars="0" w:firstLine="0"/>
+              <w:rPr>
+                <w:rFonts w:hint="eastAsia"/>
+              </w:rPr>
+            </w:pPr>
+          </w:p>
+        </w:tc>
+        <w:tc>
+          <w:tcPr>
+            <w:tcW w:w="2123" w:type="dxa"/>
+          </w:tcPr>
+          <w:p>
+            <w:pPr>
+              <w:ind w:firstLineChars="0" w:firstLine="0"/>
+              <w:rPr>
+                <w:rFonts w:hint="eastAsia"/>
+              </w:rPr>
+            </w:pPr>
+          </w:p>
+        </w:tc>
+        <w:tc>
+          <w:tcPr>
+            <w:tcW w:w="2123" w:type="dxa"/>
+          </w:tcPr>
+          <w:p>
+            <w:pPr>
+              <w:ind w:firstLineChars="0" w:firstLine="0"/>
+              <w:rPr>
+                <w:rFonts w:hint="eastAsia"/>
+              </w:rPr>
+            </w:pPr>
+          </w:p>
+        </w:tc>
+        <w:tc>
+          <w:tcPr>
+            <w:tcW w:w="2124" w:type="dxa"/>
+          </w:tcPr>
+          <w:p>
+            <w:pPr>
+              <w:ind w:firstLineChars="0" w:firstLine="0"/>
+              <w:rPr>
+                <w:rFonts w:hint="eastAsia"/>
+              </w:rPr>
+            </w:pPr>
+          </w:p>
+        </w:tc>
+      </w:tr>
+      <w:tr>
+        <w:tc>
+          <w:tcPr>
+            <w:tcW w:w="2123" w:type="dxa"/>
+            <w:vMerge/>
+          </w:tcPr>
+          <w:p>
+            <w:pPr>
+              <w:ind w:firstLineChars="0" w:firstLine="0"/>
+              <w:rPr>
+                <w:rFonts w:hint="eastAsia"/>
+              </w:rPr>
+            </w:pPr>
+          </w:p>
+        </w:tc>
+        <w:tc>
+          <w:tcPr>
+            <w:tcW w:w="2123" w:type="dxa"/>
+          </w:tcPr>
+          <w:p>
+            <w:pPr>
+              <w:ind w:firstLineChars="0" w:firstLine="0"/>
+              <w:rPr>
+                <w:rFonts w:hint="eastAsia"/>
+              </w:rPr>
+            </w:pPr>
+          </w:p>
+        </w:tc>
+        <w:tc>
+          <w:tcPr>
+            <w:tcW w:w="2123" w:type="dxa"/>
+          </w:tcPr>
+          <w:p>
+            <w:pPr>
+              <w:ind w:firstLineChars="0" w:firstLine="0"/>
+              <w:rPr>
+                <w:rFonts w:hint="eastAsia"/>
+              </w:rPr>
+            </w:pPr>
+          </w:p>
+        </w:tc>
+        <w:tc>
+          <w:tcPr>
+            <w:tcW w:w="2124" w:type="dxa"/>
+          </w:tcPr>
+          <w:p>
+            <w:pPr>
+              <w:ind w:firstLineChars="0" w:firstLine="0"/>
+              <w:rPr>
+                <w:rFonts w:hint="eastAsia"/>
+              </w:rPr>
+            </w:pPr>
+          </w:p>
+        </w:tc>
+      </w:tr>
+      <w:tr>
+        <w:tc>
+          <w:tcPr>
+            <w:tcW w:w="2123" w:type="dxa"/>
+            <w:vMerge/>
+          </w:tcPr>
+          <w:p>
+            <w:pPr>
+              <w:ind w:firstLineChars="0" w:firstLine="0"/>
+              <w:rPr>
+                <w:rFonts w:hint="eastAsia"/>
+              </w:rPr>
+            </w:pPr>
+          </w:p>
+        </w:tc>
+        <w:tc>
+          <w:tcPr>
+            <w:tcW w:w="2123" w:type="dxa"/>
+          </w:tcPr>
+          <w:p>
+            <w:pPr>
+              <w:ind w:firstLineChars="0" w:firstLine="0"/>
+              <w:rPr>
+                <w:rFonts w:hint="eastAsia"/>
+              </w:rPr>
+            </w:pPr>
+          </w:p>
+        </w:tc>
+        <w:tc>
+          <w:tcPr>
+            <w:tcW w:w="2123" w:type="dxa"/>
+          </w:tcPr>
+          <w:p>
+            <w:pPr>
+              <w:ind w:firstLineChars="0" w:firstLine="0"/>
+              <w:rPr>
+                <w:rFonts w:hint="eastAsia"/>
+              </w:rPr>
+            </w:pPr>
+          </w:p>
+        </w:tc>
+        <w:tc>
+          <w:tcPr>
+            <w:tcW w:w="2124" w:type="dxa"/>
+          </w:tcPr>
+          <w:p>
+            <w:pPr>
+              <w:ind w:firstLineChars="0" w:firstLine="0"/>
+              <w:rPr>
+                <w:rFonts w:hint="eastAsia"/>
+              </w:rPr>
+            </w:pPr>
+          </w:p>
+        </w:tc>
+      </w:tr>
+      <w:tr>
+        <w:tc>
+          <w:tcPr>
+            <w:tcW w:w="2123" w:type="dxa"/>
+          </w:tcPr>
+          <w:p>
+            <w:pPr>
+              <w:ind w:firstLineChars="0" w:firstLine="0"/>
+              <w:rPr>
+                <w:rFonts w:hint="eastAsia"/>
+              </w:rPr>
+            </w:pPr>
+          </w:p>
+        </w:tc>
+        <w:tc>
+          <w:tcPr>
+            <w:tcW w:w="2123" w:type="dxa"/>
+          </w:tcPr>
+          <w:p>
+            <w:pPr>
+              <w:ind w:firstLineChars="0" w:firstLine="0"/>
+              <w:rPr>
+                <w:rFonts w:hint="eastAsia"/>
+              </w:rPr>
+            </w:pPr>
+          </w:p>
+        </w:tc>
+        <w:tc>
+          <w:tcPr>
+            <w:tcW w:w="2123" w:type="dxa"/>
+          </w:tcPr>
+          <w:p>
+            <w:pPr>
+              <w:ind w:firstLineChars="0" w:firstLine="0"/>
+              <w:rPr>
+                <w:rFonts w:hint="eastAsia"/>
+              </w:rPr>
+            </w:pPr>
+          </w:p>
+        </w:tc>
+        <w:tc>
+          <w:tcPr>
+            <w:tcW w:w="2124" w:type="dxa"/>
+          </w:tcPr>
+          <w:p>
+            <w:pPr>
+              <w:ind w:firstLineChars="0" w:firstLine="0"/>
+              <w:rPr>
+                <w:rFonts w:hint="eastAsia"/>
+              </w:rPr>
+            </w:pPr>
+          </w:p>
+        </w:tc>
+      </w:tr>
+      <w:tr>
+        <w:tc>
+          <w:tcPr>
+            <w:tcW w:w="2123" w:type="dxa"/>
+          </w:tcPr>
+          <w:p>
+            <w:pPr>
+              <w:ind w:firstLineChars="0" w:firstLine="0"/>
+              <w:rPr>
+                <w:rFonts w:hint="eastAsia"/>
+              </w:rPr>
+            </w:pPr>
+          </w:p>
+        </w:tc>
+        <w:tc>
+          <w:tcPr>
+            <w:tcW w:w="2123" w:type="dxa"/>
+          </w:tcPr>
+          <w:p>
+            <w:pPr>
+              <w:ind w:firstLineChars="0" w:firstLine="0"/>
+              <w:rPr>
+                <w:rFonts w:hint="eastAsia"/>
+              </w:rPr>
+            </w:pPr>
+          </w:p>
+        </w:tc>
+        <w:tc>
+          <w:tcPr>
+            <w:tcW w:w="2123" w:type="dxa"/>
+          </w:tcPr>
+          <w:p>
+            <w:pPr>
+              <w:ind w:firstLineChars="0" w:firstLine="0"/>
+              <w:rPr>
+                <w:rFonts w:hint="eastAsia"/>
+              </w:rPr>
+            </w:pPr>
+          </w:p>
+        </w:tc>
+        <w:tc>
+          <w:tcPr>
+            <w:tcW w:w="2124" w:type="dxa"/>
+          </w:tcPr>
+          <w:p>
+            <w:pPr>
+              <w:ind w:firstLineChars="0" w:firstLine="0"/>
+              <w:rPr>
+                <w:rFonts w:hint="eastAsia"/>
+              </w:rPr>
+            </w:pPr>
+          </w:p>
+        </w:tc>
+      </w:tr>
+      <w:tr>
+        <w:tc>
+          <w:tcPr>
+            <w:tcW w:w="2123" w:type="dxa"/>
+          </w:tcPr>
+          <w:p>
+            <w:pPr>
+              <w:ind w:firstLineChars="0" w:firstLine="0"/>
+              <w:rPr>
+                <w:rFonts w:hint="eastAsia"/>
+              </w:rPr>
+            </w:pPr>
+          </w:p>
+        </w:tc>
+        <w:tc>
+          <w:tcPr>
+            <w:tcW w:w="2123" w:type="dxa"/>
+          </w:tcPr>
+          <w:p>
+            <w:pPr>
+              <w:ind w:firstLineChars="0" w:firstLine="0"/>
+              <w:rPr>
+                <w:rFonts w:hint="eastAsia"/>
+              </w:rPr>
+            </w:pPr>
+          </w:p>
+        </w:tc>
+        <w:tc>
+          <w:tcPr>
+            <w:tcW w:w="2123" w:type="dxa"/>
+          </w:tcPr>
+          <w:p>
+            <w:pPr>
+              <w:ind w:firstLineChars="0" w:firstLine="0"/>
+              <w:rPr>
+                <w:rFonts w:hint="eastAsia"/>
+              </w:rPr>
+            </w:pPr>
+          </w:p>
+        </w:tc>
+        <w:tc>
+          <w:tcPr>
+            <w:tcW w:w="2124" w:type="dxa"/>
+          </w:tcPr>
+          <w:p>
+            <w:pPr>
+              <w:ind w:firstLineChars="0" w:firstLine="0"/>
+              <w:rPr>
+                <w:rFonts w:hint="eastAsia"/>
+              </w:rPr>
+            </w:pPr>
+          </w:p>
+        </w:tc>
+      </w:tr>
+      <w:tr>
+        <w:tc>
+          <w:tcPr>
+            <w:tcW w:w="2123" w:type="dxa"/>
+          </w:tcPr>
+          <w:p>
+            <w:pPr>
+              <w:ind w:firstLineChars="0" w:firstLine="0"/>
+              <w:rPr>
+                <w:rFonts w:hint="eastAsia"/>
+              </w:rPr>
+            </w:pPr>
+          </w:p>
+        </w:tc>
+        <w:tc>
+          <w:tcPr>
+            <w:tcW w:w="2123" w:type="dxa"/>
+          </w:tcPr>
+          <w:p>
+            <w:pPr>
+              <w:ind w:firstLineChars="0" w:firstLine="0"/>
+              <w:rPr>
+                <w:rFonts w:hint="eastAsia"/>
+              </w:rPr>
+            </w:pPr>
+          </w:p>
+        </w:tc>
+        <w:tc>
+          <w:tcPr>
+            <w:tcW w:w="2123" w:type="dxa"/>
+          </w:tcPr>
+          <w:p>
+            <w:pPr>
+              <w:ind w:firstLineChars="0" w:firstLine="0"/>
+              <w:rPr>
+                <w:rFonts w:hint="eastAsia"/>
+              </w:rPr>
+            </w:pPr>
+          </w:p>
+        </w:tc>
+        <w:tc>
+          <w:tcPr>
+            <w:tcW w:w="2124" w:type="dxa"/>
+          </w:tcPr>
+          <w:p>
+            <w:pPr>
+              <w:ind w:firstLineChars="0" w:firstLine="0"/>
+              <w:rPr>
+                <w:rFonts w:hint="eastAsia"/>
+              </w:rPr>
+            </w:pPr>
+          </w:p>
+        </w:tc>
+      </w:tr>
+      <w:tr>
+        <w:tc>
+          <w:tcPr>
+            <w:tcW w:w="2123" w:type="dxa"/>
+          </w:tcPr>
+          <w:p>
+            <w:pPr>
+              <w:ind w:firstLineChars="0" w:firstLine="0"/>
+              <w:rPr>
+                <w:rFonts w:hint="eastAsia"/>
+              </w:rPr>
+            </w:pPr>
+          </w:p>
+        </w:tc>
+        <w:tc>
+          <w:tcPr>
+            <w:tcW w:w="2123" w:type="dxa"/>
+          </w:tcPr>
+          <w:p>
+            <w:pPr>
+              <w:ind w:firstLineChars="0" w:firstLine="0"/>
+              <w:rPr>
+                <w:rFonts w:hint="eastAsia"/>
+              </w:rPr>
+            </w:pPr>
+          </w:p>
+        </w:tc>
+        <w:tc>
+          <w:tcPr>
+            <w:tcW w:w="2123" w:type="dxa"/>
+          </w:tcPr>
+          <w:p>
+            <w:pPr>
+              <w:ind w:firstLineChars="0" w:firstLine="0"/>
+              <w:rPr>
+                <w:rFonts w:hint="eastAsia"/>
+              </w:rPr>
+            </w:pPr>
+          </w:p>
+        </w:tc>
+        <w:tc>
+          <w:tcPr>
+            <w:tcW w:w="2124" w:type="dxa"/>
+          </w:tcPr>
+          <w:p>
+            <w:pPr>
+              <w:ind w:firstLineChars="0" w:firstLine="0"/>
+              <w:rPr>
+                <w:rFonts w:hint="eastAsia"/>
+              </w:rPr>
+            </w:pPr>
+          </w:p>
+        </w:tc>
+      </w:tr>
+      <w:tr>
+        <w:tc>
+          <w:tcPr>
+            <w:tcW w:w="2123" w:type="dxa"/>
+          </w:tcPr>
+          <w:p>
+            <w:pPr>
+              <w:ind w:firstLineChars="0" w:firstLine="0"/>
+              <w:rPr>
+                <w:rFonts w:hint="eastAsia"/>
+              </w:rPr>
+            </w:pPr>
+          </w:p>
+        </w:tc>
+        <w:tc>
+          <w:tcPr>
+            <w:tcW w:w="2123" w:type="dxa"/>
+          </w:tcPr>
+          <w:p>
+            <w:pPr>
+              <w:ind w:firstLineChars="0" w:firstLine="0"/>
+              <w:rPr>
+                <w:rFonts w:hint="eastAsia"/>
+              </w:rPr>
+            </w:pPr>
+          </w:p>
+        </w:tc>
+        <w:tc>
+          <w:tcPr>
+            <w:tcW w:w="2123" w:type="dxa"/>
+          </w:tcPr>
+          <w:p>
+            <w:pPr>
+              <w:ind w:firstLineChars="0" w:firstLine="0"/>
+              <w:rPr>
+                <w:rFonts w:hint="eastAsia"/>
+              </w:rPr>
+            </w:pPr>
+          </w:p>
+        </w:tc>
+        <w:tc>
+          <w:tcPr>
+            <w:tcW w:w="2124" w:type="dxa"/>
+          </w:tcPr>
+          <w:p>
+            <w:pPr>
+              <w:ind w:firstLineChars="0" w:firstLine="0"/>
+              <w:rPr>
+                <w:rFonts w:hint="eastAsia"/>
+              </w:rPr>
+            </w:pPr>
+          </w:p>
+        </w:tc>
+      </w:tr>
+      <w:tr>
+        <w:tc>
+          <w:tcPr>
+            <w:tcW w:w="2123" w:type="dxa"/>
+          </w:tcPr>
+          <w:p>
+            <w:pPr>
+              <w:ind w:firstLineChars="0" w:firstLine="0"/>
+              <w:rPr>
+                <w:rFonts w:hint="eastAsia"/>
+              </w:rPr>
+            </w:pPr>
+          </w:p>
+        </w:tc>
+        <w:tc>
+          <w:tcPr>
+            <w:tcW w:w="2123" w:type="dxa"/>
+          </w:tcPr>
+          <w:p>
+            <w:pPr>
+              <w:ind w:firstLineChars="0" w:firstLine="0"/>
+              <w:rPr>
+                <w:rFonts w:hint="eastAsia"/>
+              </w:rPr>
+            </w:pPr>
+          </w:p>
+        </w:tc>
+        <w:tc>
+          <w:tcPr>
+            <w:tcW w:w="2123" w:type="dxa"/>
+          </w:tcPr>
+          <w:p>
+            <w:pPr>
+              <w:ind w:firstLineChars="0" w:firstLine="0"/>
+              <w:rPr>
+                <w:rFonts w:hint="eastAsia"/>
+              </w:rPr>
+            </w:pPr>
+          </w:p>
+        </w:tc>
+        <w:tc>
+          <w:tcPr>
+            <w:tcW w:w="2124" w:type="dxa"/>
+          </w:tcPr>
+          <w:p>
+            <w:pPr>
+              <w:ind w:firstLineChars="0" w:firstLine="0"/>
+              <w:rPr>
+                <w:rFonts w:hint="eastAsia"/>
+              </w:rPr>
+            </w:pPr>
+          </w:p>
+        </w:tc>
+      </w:tr>
+    </w:tbl>
+    <w:p>
+      <w:pPr>
+        <w:pStyle w:val="20"/>
+        <w:spacing w:before="163"/>
+      </w:pPr>
+      <w:r>
+        <w:rPr>
+          <w:rFonts w:hint="eastAsia"/>
+        </w:rPr>
+        <w:t xml:space="preserve"> </w:t>
+      </w:r>
+      <w:r>
+        <w:rPr>
+          <w:rFonts w:hint="eastAsia"/>
+        </w:rPr>
+        <w:t>常</w:t>
+      </w:r>
+      <w:r>
+        <w:rPr>
+          <w:rFonts w:hint="eastAsia"/>
+        </w:rPr>
+        <w:t>用双字词发现</w:t>
+      </w:r>
+    </w:p>
+    <w:p>
+      <w:pPr>
+        <w:ind w:firstLineChars="83" w:firstLine="199"/>
+        <w:rPr>
+          <w:rFonts w:hint="eastAsia"/>
+        </w:rPr>
+      </w:pPr>
+      <w:r>
+        <w:rPr>
+          <w:rFonts w:hint="eastAsia"/>
+        </w:rPr>
+        <w:t>词汇探测：唐诗中的常用双字词发现</w:t>
+      </w:r>
+    </w:p>
+    <w:p>
+      <w:pPr>
+        <w:ind w:firstLineChars="83" w:firstLine="199"/>
+        <w:rPr>
+          <w:rFonts w:hint="eastAsia"/>
+        </w:rPr>
+      </w:pPr>
+      <w:r>
+        <w:rPr>
+          <w:rFonts w:hint="eastAsia"/>
+        </w:rPr>
+        <w:t>刚才分析的是单字，而汉语的语素大都是由单音节（字）表示，即所谓的“一音一义”。当这些单音节语素，能够独立应用的话，就是词。古汉语中存在着许多单音节词，这也就是文言文翻译中要经常把一个字翻译成现代汉语中的双音节词的</w:t>
+      </w:r>
+      <w:r>
+        <w:rPr>
+          <w:rFonts w:hint="eastAsia"/>
+        </w:rPr>
+        <w:lastRenderedPageBreak/>
+        <w:t>原因。</w:t>
+      </w:r>
+    </w:p>
+    <w:p>
+      <w:pPr>
+        <w:ind w:firstLineChars="83" w:firstLine="199"/>
+        <w:rPr>
+          <w:rFonts w:hint="eastAsia"/>
+        </w:rPr>
+      </w:pPr>
+      <w:r>
+        <w:rPr>
+          <w:rFonts w:hint="eastAsia"/>
+        </w:rPr>
+        <w:t>然而，有些单音节语素，不能够独立使用，就不是词，只能够是语素，如“第</w:t>
+      </w:r>
+      <w:r>
+        <w:rPr>
+          <w:rFonts w:hint="eastAsia"/>
+        </w:rPr>
+        <w:t>-</w:t>
+      </w:r>
+      <w:r>
+        <w:rPr>
+          <w:rFonts w:hint="eastAsia"/>
+        </w:rPr>
+        <w:t>“、”踌</w:t>
+      </w:r>
+      <w:r>
+        <w:rPr>
+          <w:rFonts w:hint="eastAsia"/>
+        </w:rPr>
+        <w:t>-</w:t>
+      </w:r>
+      <w:r>
+        <w:rPr>
+          <w:rFonts w:hint="eastAsia"/>
+        </w:rPr>
+        <w:t>“、”</w:t>
+      </w:r>
+      <w:r>
+        <w:rPr>
+          <w:rFonts w:hint="eastAsia"/>
+        </w:rPr>
+        <w:t xml:space="preserve">- </w:t>
+      </w:r>
+      <w:r>
+        <w:rPr>
+          <w:rFonts w:hint="eastAsia"/>
+        </w:rPr>
+        <w:t>们“。</w:t>
+      </w:r>
+    </w:p>
+    <w:p>
+      <w:pPr>
+        <w:ind w:firstLineChars="83" w:firstLine="199"/>
+        <w:rPr>
+          <w:rFonts w:hint="eastAsia"/>
+        </w:rPr>
+      </w:pPr>
+      <w:r>
+        <w:rPr>
+          <w:rFonts w:hint="eastAsia"/>
+        </w:rPr>
+        <w:t>鉴于此，笔者想发现一些唐诗中的常用双字词，看看其中的成词规律是怎样的。这里选取共现次数超过</w:t>
+      </w:r>
+      <w:r>
+        <w:rPr>
+          <w:rFonts w:hint="eastAsia"/>
+        </w:rPr>
+        <w:t>10</w:t>
+      </w:r>
+      <w:r>
+        <w:rPr>
+          <w:rFonts w:hint="eastAsia"/>
+        </w:rPr>
+        <w:t>次的词汇，并列出</w:t>
+      </w:r>
+      <w:r>
+        <w:rPr>
+          <w:rFonts w:hint="eastAsia"/>
+        </w:rPr>
+        <w:t>TOP200</w:t>
+      </w:r>
+      <w:r>
+        <w:rPr>
+          <w:rFonts w:hint="eastAsia"/>
+        </w:rPr>
+        <w:t>的共现双字词</w:t>
+      </w:r>
+      <w:r>
+        <w:rPr>
+          <w:rFonts w:hint="eastAsia"/>
+        </w:rPr>
+        <w:t>和各个朝代的</w:t>
+      </w:r>
+      <w:r>
+        <w:rPr>
+          <w:rFonts w:hint="eastAsia"/>
+        </w:rPr>
+        <w:t>TOP</w:t>
+      </w:r>
+      <w:r>
+        <w:t>10</w:t>
+      </w:r>
+      <w:r>
+        <w:rPr>
+          <w:rFonts w:hint="eastAsia"/>
+        </w:rPr>
+        <w:t>共现双字词</w:t>
+      </w:r>
       <w:bookmarkStart w:id="11" w:name="_GoBack"/>
       <w:bookmarkEnd w:id="11"/>
+      <w:r>
+        <w:rPr>
+          <w:rFonts w:hint="eastAsia"/>
+        </w:rPr>
+        <w:t>。关键操作步骤如下所示：</w:t>
+      </w:r>
+    </w:p>
+    <w:p>
+      <w:pPr>
+        <w:ind w:firstLine="480"/>
+        <w:rPr>
+          <w:rFonts w:hint="eastAsia"/>
+        </w:rPr>
+      </w:pPr>
     </w:p>
     <w:p>
       <w:pPr>
@@ -3286,9 +4981,6 @@
           <w:ilvl w:val="0"/>
           <w:numId w:val="0"/>
         </w:numPr>
-        <w:rPr>
-          <w:rFonts w:hint="eastAsia"/>
-        </w:rPr>
       </w:pPr>
       <w:bookmarkStart w:id="12" w:name="_Toc345588867"/>
       <w:r>
@@ -3416,9 +5108,6 @@
     <w:p>
       <w:pPr>
         <w:ind w:firstLineChars="0" w:firstLine="0"/>
-        <w:rPr>
-          <w:rFonts w:hint="eastAsia"/>
-        </w:rPr>
       </w:pPr>
     </w:p>
     <w:sectPr>
@@ -8089,7 +9778,7 @@
 </file>
 
 <file path=customXml/itemProps1.xml><?xml version="1.0" encoding="utf-8"?>
-<ds:datastoreItem xmlns:ds="http://schemas.openxmlformats.org/officeDocument/2006/customXml" ds:itemID="{6F6F3C9A-5947-4FF8-9375-4E9D2F4FAA05}">
+<ds:datastoreItem xmlns:ds="http://schemas.openxmlformats.org/officeDocument/2006/customXml" ds:itemID="{55705F6D-7AD7-4A52-BDAA-74CD59817AFA}">
   <ds:schemaRefs>
     <ds:schemaRef ds:uri="http://schemas.openxmlformats.org/officeDocument/2006/bibliography"/>
   </ds:schemaRefs>

</xml_diff>

<commit_message>
ADD: word vector ...
</commit_message>
<xml_diff>
--- a/docs/数据挖掘期末.docx
+++ b/docs/数据挖掘期末.docx
@@ -3706,9 +3706,6 @@
     <w:p>
       <w:pPr>
         <w:ind w:firstLine="480"/>
-        <w:rPr>
-          <w:rFonts w:hint="eastAsia"/>
-        </w:rPr>
       </w:pPr>
     </w:p>
     <w:tbl>
@@ -3731,9 +3728,6 @@
           <w:p>
             <w:pPr>
               <w:ind w:firstLineChars="0" w:firstLine="0"/>
-              <w:rPr>
-                <w:rFonts w:hint="eastAsia"/>
-              </w:rPr>
             </w:pPr>
             <w:r>
               <w:rPr>
@@ -3750,9 +3744,6 @@
           <w:p>
             <w:pPr>
               <w:ind w:firstLineChars="0" w:firstLine="0"/>
-              <w:rPr>
-                <w:rFonts w:hint="eastAsia"/>
-              </w:rPr>
             </w:pPr>
             <w:r>
               <w:rPr>
@@ -3769,9 +3760,6 @@
           <w:p>
             <w:pPr>
               <w:ind w:firstLineChars="0" w:firstLine="0"/>
-              <w:rPr>
-                <w:rFonts w:hint="eastAsia"/>
-              </w:rPr>
             </w:pPr>
             <w:r>
               <w:rPr>
@@ -3788,9 +3776,6 @@
           <w:p>
             <w:pPr>
               <w:ind w:firstLineChars="0" w:firstLine="0"/>
-              <w:rPr>
-                <w:rFonts w:hint="eastAsia"/>
-              </w:rPr>
             </w:pPr>
             <w:r>
               <w:rPr>
@@ -3822,9 +3807,6 @@
           <w:p>
             <w:pPr>
               <w:ind w:firstLineChars="0" w:firstLine="0"/>
-              <w:rPr>
-                <w:rFonts w:hint="eastAsia"/>
-              </w:rPr>
             </w:pPr>
             <w:r>
               <w:rPr>
@@ -3841,9 +3823,6 @@
           <w:p>
             <w:pPr>
               <w:ind w:firstLineChars="0" w:firstLine="0"/>
-              <w:rPr>
-                <w:rFonts w:hint="eastAsia"/>
-              </w:rPr>
             </w:pPr>
             <w:r>
               <w:rPr>
@@ -3860,9 +3839,6 @@
           <w:p>
             <w:pPr>
               <w:ind w:firstLineChars="0" w:firstLine="0"/>
-              <w:rPr>
-                <w:rFonts w:hint="eastAsia"/>
-              </w:rPr>
             </w:pPr>
             <w:r>
               <w:rPr>
@@ -3882,9 +3858,6 @@
           <w:p>
             <w:pPr>
               <w:ind w:firstLineChars="0" w:firstLine="0"/>
-              <w:rPr>
-                <w:rFonts w:hint="eastAsia"/>
-              </w:rPr>
             </w:pPr>
             <w:r>
               <w:rPr>
@@ -3899,19 +3872,10 @@
               <w:rPr>
                 <w:rFonts w:hint="eastAsia"/>
               </w:rPr>
-              <w:t>/</w:t>
-            </w:r>
-            <w:r>
-              <w:rPr>
-                <w:rFonts w:hint="eastAsia"/>
-              </w:rPr>
-              <w:t>1</w:t>
-            </w:r>
-            <w:r>
-              <w:t>44763</w:t>
-            </w:r>
-            <w:r>
-              <w:t>=0.006</w:t>
+              <w:t>/1</w:t>
+            </w:r>
+            <w:r>
+              <w:t>44763=0.006</w:t>
             </w:r>
           </w:p>
         </w:tc>
@@ -3925,9 +3889,6 @@
           <w:p>
             <w:pPr>
               <w:ind w:firstLineChars="0" w:firstLine="0"/>
-              <w:rPr>
-                <w:rFonts w:hint="eastAsia"/>
-              </w:rPr>
             </w:pPr>
           </w:p>
         </w:tc>
@@ -3938,9 +3899,6 @@
           <w:p>
             <w:pPr>
               <w:ind w:firstLineChars="0" w:firstLine="0"/>
-              <w:rPr>
-                <w:rFonts w:hint="eastAsia"/>
-              </w:rPr>
             </w:pPr>
           </w:p>
         </w:tc>
@@ -3951,9 +3909,6 @@
           <w:p>
             <w:pPr>
               <w:ind w:firstLineChars="0" w:firstLine="0"/>
-              <w:rPr>
-                <w:rFonts w:hint="eastAsia"/>
-              </w:rPr>
             </w:pPr>
           </w:p>
         </w:tc>
@@ -3964,9 +3919,6 @@
           <w:p>
             <w:pPr>
               <w:ind w:firstLineChars="0" w:firstLine="0"/>
-              <w:rPr>
-                <w:rFonts w:hint="eastAsia"/>
-              </w:rPr>
             </w:pPr>
           </w:p>
         </w:tc>
@@ -3980,9 +3932,6 @@
           <w:p>
             <w:pPr>
               <w:ind w:firstLineChars="0" w:firstLine="0"/>
-              <w:rPr>
-                <w:rFonts w:hint="eastAsia"/>
-              </w:rPr>
             </w:pPr>
           </w:p>
         </w:tc>
@@ -3993,9 +3942,6 @@
           <w:p>
             <w:pPr>
               <w:ind w:firstLineChars="0" w:firstLine="0"/>
-              <w:rPr>
-                <w:rFonts w:hint="eastAsia"/>
-              </w:rPr>
             </w:pPr>
           </w:p>
         </w:tc>
@@ -4006,9 +3952,6 @@
           <w:p>
             <w:pPr>
               <w:ind w:firstLineChars="0" w:firstLine="0"/>
-              <w:rPr>
-                <w:rFonts w:hint="eastAsia"/>
-              </w:rPr>
             </w:pPr>
           </w:p>
         </w:tc>
@@ -4019,9 +3962,6 @@
           <w:p>
             <w:pPr>
               <w:ind w:firstLineChars="0" w:firstLine="0"/>
-              <w:rPr>
-                <w:rFonts w:hint="eastAsia"/>
-              </w:rPr>
             </w:pPr>
           </w:p>
         </w:tc>
@@ -4035,9 +3975,6 @@
           <w:p>
             <w:pPr>
               <w:ind w:firstLineChars="0" w:firstLine="0"/>
-              <w:rPr>
-                <w:rFonts w:hint="eastAsia"/>
-              </w:rPr>
             </w:pPr>
           </w:p>
         </w:tc>
@@ -4048,9 +3985,6 @@
           <w:p>
             <w:pPr>
               <w:ind w:firstLineChars="0" w:firstLine="0"/>
-              <w:rPr>
-                <w:rFonts w:hint="eastAsia"/>
-              </w:rPr>
             </w:pPr>
           </w:p>
         </w:tc>
@@ -4061,9 +3995,6 @@
           <w:p>
             <w:pPr>
               <w:ind w:firstLineChars="0" w:firstLine="0"/>
-              <w:rPr>
-                <w:rFonts w:hint="eastAsia"/>
-              </w:rPr>
             </w:pPr>
           </w:p>
         </w:tc>
@@ -4074,9 +4005,6 @@
           <w:p>
             <w:pPr>
               <w:ind w:firstLineChars="0" w:firstLine="0"/>
-              <w:rPr>
-                <w:rFonts w:hint="eastAsia"/>
-              </w:rPr>
             </w:pPr>
           </w:p>
         </w:tc>
@@ -4090,9 +4018,6 @@
           <w:p>
             <w:pPr>
               <w:ind w:firstLineChars="0" w:firstLine="0"/>
-              <w:rPr>
-                <w:rFonts w:hint="eastAsia"/>
-              </w:rPr>
             </w:pPr>
           </w:p>
         </w:tc>
@@ -4103,9 +4028,6 @@
           <w:p>
             <w:pPr>
               <w:ind w:firstLineChars="0" w:firstLine="0"/>
-              <w:rPr>
-                <w:rFonts w:hint="eastAsia"/>
-              </w:rPr>
             </w:pPr>
           </w:p>
         </w:tc>
@@ -4116,9 +4038,6 @@
           <w:p>
             <w:pPr>
               <w:ind w:firstLineChars="0" w:firstLine="0"/>
-              <w:rPr>
-                <w:rFonts w:hint="eastAsia"/>
-              </w:rPr>
             </w:pPr>
           </w:p>
         </w:tc>
@@ -4129,9 +4048,6 @@
           <w:p>
             <w:pPr>
               <w:ind w:firstLineChars="0" w:firstLine="0"/>
-              <w:rPr>
-                <w:rFonts w:hint="eastAsia"/>
-              </w:rPr>
             </w:pPr>
           </w:p>
         </w:tc>
@@ -4145,9 +4061,6 @@
           <w:p>
             <w:pPr>
               <w:ind w:firstLineChars="0" w:firstLine="0"/>
-              <w:rPr>
-                <w:rFonts w:hint="eastAsia"/>
-              </w:rPr>
             </w:pPr>
           </w:p>
         </w:tc>
@@ -4158,9 +4071,6 @@
           <w:p>
             <w:pPr>
               <w:ind w:firstLineChars="0" w:firstLine="0"/>
-              <w:rPr>
-                <w:rFonts w:hint="eastAsia"/>
-              </w:rPr>
             </w:pPr>
           </w:p>
         </w:tc>
@@ -4171,9 +4081,6 @@
           <w:p>
             <w:pPr>
               <w:ind w:firstLineChars="0" w:firstLine="0"/>
-              <w:rPr>
-                <w:rFonts w:hint="eastAsia"/>
-              </w:rPr>
             </w:pPr>
           </w:p>
         </w:tc>
@@ -4184,9 +4091,6 @@
           <w:p>
             <w:pPr>
               <w:ind w:firstLineChars="0" w:firstLine="0"/>
-              <w:rPr>
-                <w:rFonts w:hint="eastAsia"/>
-              </w:rPr>
             </w:pPr>
           </w:p>
         </w:tc>
@@ -4200,9 +4104,6 @@
           <w:p>
             <w:pPr>
               <w:ind w:firstLineChars="0" w:firstLine="0"/>
-              <w:rPr>
-                <w:rFonts w:hint="eastAsia"/>
-              </w:rPr>
             </w:pPr>
           </w:p>
         </w:tc>
@@ -4213,9 +4114,6 @@
           <w:p>
             <w:pPr>
               <w:ind w:firstLineChars="0" w:firstLine="0"/>
-              <w:rPr>
-                <w:rFonts w:hint="eastAsia"/>
-              </w:rPr>
             </w:pPr>
           </w:p>
         </w:tc>
@@ -4226,9 +4124,6 @@
           <w:p>
             <w:pPr>
               <w:ind w:firstLineChars="0" w:firstLine="0"/>
-              <w:rPr>
-                <w:rFonts w:hint="eastAsia"/>
-              </w:rPr>
             </w:pPr>
           </w:p>
         </w:tc>
@@ -4239,9 +4134,6 @@
           <w:p>
             <w:pPr>
               <w:ind w:firstLineChars="0" w:firstLine="0"/>
-              <w:rPr>
-                <w:rFonts w:hint="eastAsia"/>
-              </w:rPr>
             </w:pPr>
           </w:p>
         </w:tc>
@@ -4255,9 +4147,6 @@
           <w:p>
             <w:pPr>
               <w:ind w:firstLineChars="0" w:firstLine="0"/>
-              <w:rPr>
-                <w:rFonts w:hint="eastAsia"/>
-              </w:rPr>
             </w:pPr>
           </w:p>
         </w:tc>
@@ -4268,9 +4157,6 @@
           <w:p>
             <w:pPr>
               <w:ind w:firstLineChars="0" w:firstLine="0"/>
-              <w:rPr>
-                <w:rFonts w:hint="eastAsia"/>
-              </w:rPr>
             </w:pPr>
           </w:p>
         </w:tc>
@@ -4281,9 +4167,6 @@
           <w:p>
             <w:pPr>
               <w:ind w:firstLineChars="0" w:firstLine="0"/>
-              <w:rPr>
-                <w:rFonts w:hint="eastAsia"/>
-              </w:rPr>
             </w:pPr>
           </w:p>
         </w:tc>
@@ -4294,9 +4177,6 @@
           <w:p>
             <w:pPr>
               <w:ind w:firstLineChars="0" w:firstLine="0"/>
-              <w:rPr>
-                <w:rFonts w:hint="eastAsia"/>
-              </w:rPr>
             </w:pPr>
           </w:p>
         </w:tc>
@@ -4310,9 +4190,6 @@
           <w:p>
             <w:pPr>
               <w:ind w:firstLineChars="0" w:firstLine="0"/>
-              <w:rPr>
-                <w:rFonts w:hint="eastAsia"/>
-              </w:rPr>
             </w:pPr>
           </w:p>
         </w:tc>
@@ -4323,9 +4200,6 @@
           <w:p>
             <w:pPr>
               <w:ind w:firstLineChars="0" w:firstLine="0"/>
-              <w:rPr>
-                <w:rFonts w:hint="eastAsia"/>
-              </w:rPr>
             </w:pPr>
           </w:p>
         </w:tc>
@@ -4336,9 +4210,6 @@
           <w:p>
             <w:pPr>
               <w:ind w:firstLineChars="0" w:firstLine="0"/>
-              <w:rPr>
-                <w:rFonts w:hint="eastAsia"/>
-              </w:rPr>
             </w:pPr>
           </w:p>
         </w:tc>
@@ -4349,9 +4220,6 @@
           <w:p>
             <w:pPr>
               <w:ind w:firstLineChars="0" w:firstLine="0"/>
-              <w:rPr>
-                <w:rFonts w:hint="eastAsia"/>
-              </w:rPr>
             </w:pPr>
           </w:p>
         </w:tc>
@@ -4365,9 +4233,6 @@
           <w:p>
             <w:pPr>
               <w:ind w:firstLineChars="0" w:firstLine="0"/>
-              <w:rPr>
-                <w:rFonts w:hint="eastAsia"/>
-              </w:rPr>
             </w:pPr>
           </w:p>
         </w:tc>
@@ -4378,9 +4243,6 @@
           <w:p>
             <w:pPr>
               <w:ind w:firstLineChars="0" w:firstLine="0"/>
-              <w:rPr>
-                <w:rFonts w:hint="eastAsia"/>
-              </w:rPr>
             </w:pPr>
           </w:p>
         </w:tc>
@@ -4391,9 +4253,6 @@
           <w:p>
             <w:pPr>
               <w:ind w:firstLineChars="0" w:firstLine="0"/>
-              <w:rPr>
-                <w:rFonts w:hint="eastAsia"/>
-              </w:rPr>
             </w:pPr>
           </w:p>
         </w:tc>
@@ -4404,9 +4263,6 @@
           <w:p>
             <w:pPr>
               <w:ind w:firstLineChars="0" w:firstLine="0"/>
-              <w:rPr>
-                <w:rFonts w:hint="eastAsia"/>
-              </w:rPr>
             </w:pPr>
           </w:p>
         </w:tc>
@@ -4419,9 +4275,6 @@
           <w:p>
             <w:pPr>
               <w:ind w:firstLineChars="0" w:firstLine="0"/>
-              <w:rPr>
-                <w:rFonts w:hint="eastAsia"/>
-              </w:rPr>
             </w:pPr>
           </w:p>
         </w:tc>
@@ -4432,9 +4285,6 @@
           <w:p>
             <w:pPr>
               <w:ind w:firstLineChars="0" w:firstLine="0"/>
-              <w:rPr>
-                <w:rFonts w:hint="eastAsia"/>
-              </w:rPr>
             </w:pPr>
           </w:p>
         </w:tc>
@@ -4445,9 +4295,6 @@
           <w:p>
             <w:pPr>
               <w:ind w:firstLineChars="0" w:firstLine="0"/>
-              <w:rPr>
-                <w:rFonts w:hint="eastAsia"/>
-              </w:rPr>
             </w:pPr>
           </w:p>
         </w:tc>
@@ -4458,9 +4305,6 @@
           <w:p>
             <w:pPr>
               <w:ind w:firstLineChars="0" w:firstLine="0"/>
-              <w:rPr>
-                <w:rFonts w:hint="eastAsia"/>
-              </w:rPr>
             </w:pPr>
           </w:p>
         </w:tc>
@@ -4473,9 +4317,6 @@
           <w:p>
             <w:pPr>
               <w:ind w:firstLineChars="0" w:firstLine="0"/>
-              <w:rPr>
-                <w:rFonts w:hint="eastAsia"/>
-              </w:rPr>
             </w:pPr>
           </w:p>
         </w:tc>
@@ -4486,9 +4327,6 @@
           <w:p>
             <w:pPr>
               <w:ind w:firstLineChars="0" w:firstLine="0"/>
-              <w:rPr>
-                <w:rFonts w:hint="eastAsia"/>
-              </w:rPr>
             </w:pPr>
           </w:p>
         </w:tc>
@@ -4499,9 +4337,6 @@
           <w:p>
             <w:pPr>
               <w:ind w:firstLineChars="0" w:firstLine="0"/>
-              <w:rPr>
-                <w:rFonts w:hint="eastAsia"/>
-              </w:rPr>
             </w:pPr>
           </w:p>
         </w:tc>
@@ -4512,9 +4347,6 @@
           <w:p>
             <w:pPr>
               <w:ind w:firstLineChars="0" w:firstLine="0"/>
-              <w:rPr>
-                <w:rFonts w:hint="eastAsia"/>
-              </w:rPr>
             </w:pPr>
           </w:p>
         </w:tc>
@@ -4527,9 +4359,6 @@
           <w:p>
             <w:pPr>
               <w:ind w:firstLineChars="0" w:firstLine="0"/>
-              <w:rPr>
-                <w:rFonts w:hint="eastAsia"/>
-              </w:rPr>
             </w:pPr>
           </w:p>
         </w:tc>
@@ -4540,9 +4369,6 @@
           <w:p>
             <w:pPr>
               <w:ind w:firstLineChars="0" w:firstLine="0"/>
-              <w:rPr>
-                <w:rFonts w:hint="eastAsia"/>
-              </w:rPr>
             </w:pPr>
           </w:p>
         </w:tc>
@@ -4553,9 +4379,6 @@
           <w:p>
             <w:pPr>
               <w:ind w:firstLineChars="0" w:firstLine="0"/>
-              <w:rPr>
-                <w:rFonts w:hint="eastAsia"/>
-              </w:rPr>
             </w:pPr>
           </w:p>
         </w:tc>
@@ -4566,9 +4389,6 @@
           <w:p>
             <w:pPr>
               <w:ind w:firstLineChars="0" w:firstLine="0"/>
-              <w:rPr>
-                <w:rFonts w:hint="eastAsia"/>
-              </w:rPr>
             </w:pPr>
           </w:p>
         </w:tc>
@@ -4581,9 +4401,6 @@
           <w:p>
             <w:pPr>
               <w:ind w:firstLineChars="0" w:firstLine="0"/>
-              <w:rPr>
-                <w:rFonts w:hint="eastAsia"/>
-              </w:rPr>
             </w:pPr>
           </w:p>
         </w:tc>
@@ -4594,9 +4411,6 @@
           <w:p>
             <w:pPr>
               <w:ind w:firstLineChars="0" w:firstLine="0"/>
-              <w:rPr>
-                <w:rFonts w:hint="eastAsia"/>
-              </w:rPr>
             </w:pPr>
           </w:p>
         </w:tc>
@@ -4607,9 +4421,6 @@
           <w:p>
             <w:pPr>
               <w:ind w:firstLineChars="0" w:firstLine="0"/>
-              <w:rPr>
-                <w:rFonts w:hint="eastAsia"/>
-              </w:rPr>
             </w:pPr>
           </w:p>
         </w:tc>
@@ -4620,9 +4431,6 @@
           <w:p>
             <w:pPr>
               <w:ind w:firstLineChars="0" w:firstLine="0"/>
-              <w:rPr>
-                <w:rFonts w:hint="eastAsia"/>
-              </w:rPr>
             </w:pPr>
           </w:p>
         </w:tc>
@@ -4635,9 +4443,6 @@
           <w:p>
             <w:pPr>
               <w:ind w:firstLineChars="0" w:firstLine="0"/>
-              <w:rPr>
-                <w:rFonts w:hint="eastAsia"/>
-              </w:rPr>
             </w:pPr>
           </w:p>
         </w:tc>
@@ -4648,9 +4453,6 @@
           <w:p>
             <w:pPr>
               <w:ind w:firstLineChars="0" w:firstLine="0"/>
-              <w:rPr>
-                <w:rFonts w:hint="eastAsia"/>
-              </w:rPr>
             </w:pPr>
           </w:p>
         </w:tc>
@@ -4661,9 +4463,6 @@
           <w:p>
             <w:pPr>
               <w:ind w:firstLineChars="0" w:firstLine="0"/>
-              <w:rPr>
-                <w:rFonts w:hint="eastAsia"/>
-              </w:rPr>
             </w:pPr>
           </w:p>
         </w:tc>
@@ -4674,9 +4473,6 @@
           <w:p>
             <w:pPr>
               <w:ind w:firstLineChars="0" w:firstLine="0"/>
-              <w:rPr>
-                <w:rFonts w:hint="eastAsia"/>
-              </w:rPr>
             </w:pPr>
           </w:p>
         </w:tc>
@@ -4689,9 +4485,6 @@
           <w:p>
             <w:pPr>
               <w:ind w:firstLineChars="0" w:firstLine="0"/>
-              <w:rPr>
-                <w:rFonts w:hint="eastAsia"/>
-              </w:rPr>
             </w:pPr>
           </w:p>
         </w:tc>
@@ -4702,9 +4495,6 @@
           <w:p>
             <w:pPr>
               <w:ind w:firstLineChars="0" w:firstLine="0"/>
-              <w:rPr>
-                <w:rFonts w:hint="eastAsia"/>
-              </w:rPr>
             </w:pPr>
           </w:p>
         </w:tc>
@@ -4715,9 +4505,6 @@
           <w:p>
             <w:pPr>
               <w:ind w:firstLineChars="0" w:firstLine="0"/>
-              <w:rPr>
-                <w:rFonts w:hint="eastAsia"/>
-              </w:rPr>
             </w:pPr>
           </w:p>
         </w:tc>
@@ -4728,9 +4515,6 @@
           <w:p>
             <w:pPr>
               <w:ind w:firstLineChars="0" w:firstLine="0"/>
-              <w:rPr>
-                <w:rFonts w:hint="eastAsia"/>
-              </w:rPr>
             </w:pPr>
           </w:p>
         </w:tc>
@@ -4743,9 +4527,6 @@
           <w:p>
             <w:pPr>
               <w:ind w:firstLineChars="0" w:firstLine="0"/>
-              <w:rPr>
-                <w:rFonts w:hint="eastAsia"/>
-              </w:rPr>
             </w:pPr>
           </w:p>
         </w:tc>
@@ -4756,9 +4537,6 @@
           <w:p>
             <w:pPr>
               <w:ind w:firstLineChars="0" w:firstLine="0"/>
-              <w:rPr>
-                <w:rFonts w:hint="eastAsia"/>
-              </w:rPr>
             </w:pPr>
           </w:p>
         </w:tc>
@@ -4769,9 +4547,6 @@
           <w:p>
             <w:pPr>
               <w:ind w:firstLineChars="0" w:firstLine="0"/>
-              <w:rPr>
-                <w:rFonts w:hint="eastAsia"/>
-              </w:rPr>
             </w:pPr>
           </w:p>
         </w:tc>
@@ -4782,9 +4557,6 @@
           <w:p>
             <w:pPr>
               <w:ind w:firstLineChars="0" w:firstLine="0"/>
-              <w:rPr>
-                <w:rFonts w:hint="eastAsia"/>
-              </w:rPr>
             </w:pPr>
           </w:p>
         </w:tc>
@@ -4805,21 +4577,12 @@
         <w:rPr>
           <w:rFonts w:hint="eastAsia"/>
         </w:rPr>
-        <w:t>常</w:t>
-      </w:r>
-      <w:r>
-        <w:rPr>
-          <w:rFonts w:hint="eastAsia"/>
-        </w:rPr>
-        <w:t>用双字词发现</w:t>
+        <w:t>常用双字词发现</w:t>
       </w:r>
     </w:p>
     <w:p>
       <w:pPr>
         <w:ind w:firstLineChars="83" w:firstLine="199"/>
-        <w:rPr>
-          <w:rFonts w:hint="eastAsia"/>
-        </w:rPr>
       </w:pPr>
       <w:r>
         <w:rPr>
@@ -4831,9 +4594,6 @@
     <w:p>
       <w:pPr>
         <w:ind w:firstLineChars="83" w:firstLine="199"/>
-        <w:rPr>
-          <w:rFonts w:hint="eastAsia"/>
-        </w:rPr>
       </w:pPr>
       <w:r>
         <w:rPr>
@@ -4852,9 +4612,6 @@
     <w:p>
       <w:pPr>
         <w:ind w:firstLineChars="83" w:firstLine="199"/>
-        <w:rPr>
-          <w:rFonts w:hint="eastAsia"/>
-        </w:rPr>
       </w:pPr>
       <w:r>
         <w:rPr>
@@ -4902,9 +4659,6 @@
     <w:p>
       <w:pPr>
         <w:ind w:firstLineChars="83" w:firstLine="199"/>
-        <w:rPr>
-          <w:rFonts w:hint="eastAsia"/>
-        </w:rPr>
       </w:pPr>
       <w:r>
         <w:rPr>
@@ -4956,23 +4710,1097 @@
           <w:rFonts w:hint="eastAsia"/>
         </w:rPr>
         <w:t>共现双字词</w:t>
+      </w:r>
+      <w:r>
+        <w:rPr>
+          <w:rFonts w:hint="eastAsia"/>
+        </w:rPr>
+        <w:t>。关键操作步骤如下所示：</w:t>
+      </w:r>
+    </w:p>
+    <w:p>
+      <w:pPr>
+        <w:ind w:firstLineChars="0" w:firstLine="0"/>
+        <w:rPr>
+          <w:rFonts w:hint="eastAsia"/>
+        </w:rPr>
+      </w:pPr>
+      <w:r>
+        <w:tab/>
+      </w:r>
+    </w:p>
+    <w:p>
+      <w:pPr>
+        <w:pStyle w:val="20"/>
+        <w:spacing w:before="163"/>
+      </w:pPr>
+      <w:r>
+        <w:rPr>
+          <w:rFonts w:hint="eastAsia"/>
+        </w:rPr>
+        <w:t>词向量分析</w:t>
+      </w:r>
+      <w:r>
+        <w:rPr>
+          <w:rFonts w:hint="eastAsia"/>
+        </w:rPr>
+        <w:t xml:space="preserve"> </w:t>
+      </w:r>
+    </w:p>
+    <w:p>
+      <w:pPr>
+        <w:ind w:firstLine="480"/>
+      </w:pPr>
+      <w:r>
+        <w:rPr>
+          <w:rFonts w:hint="eastAsia"/>
+        </w:rPr>
+        <w:t>基于的</w:t>
+      </w:r>
+      <w:r>
+        <w:rPr>
+          <w:rFonts w:hint="eastAsia"/>
+        </w:rPr>
+        <w:t>Word2vec</w:t>
+      </w:r>
+      <w:r>
+        <w:rPr>
+          <w:rFonts w:hint="eastAsia"/>
+        </w:rPr>
+        <w:t>的关联字分析</w:t>
+      </w:r>
+    </w:p>
+    <w:p>
+      <w:pPr>
+        <w:ind w:firstLine="480"/>
+      </w:pPr>
+      <w:r>
+        <w:rPr>
+          <w:rFonts w:hint="eastAsia"/>
+        </w:rPr>
+        <w:t>基于</w:t>
+      </w:r>
+      <w:r>
+        <w:rPr>
+          <w:rFonts w:hint="eastAsia"/>
+        </w:rPr>
+        <w:t>Word2vec</w:t>
+      </w:r>
+      <w:r>
+        <w:rPr>
+          <w:rFonts w:hint="eastAsia"/>
+        </w:rPr>
+        <w:t>的词向量能从大量未标注的普通文本数据中无监督地学习到词向量，而且这些字向量包含了字与字之间的语义关系，正如现实世界中的“物以类聚，类以群分”一样，一个词可以由它们身边的词来定义。</w:t>
+      </w:r>
+    </w:p>
+    <w:p>
+      <w:pPr>
+        <w:ind w:firstLine="480"/>
+      </w:pPr>
+      <w:r>
+        <w:rPr>
+          <w:rFonts w:hint="eastAsia"/>
+        </w:rPr>
+        <w:t>从原理上讲，基于字嵌入的</w:t>
+      </w:r>
+      <w:r>
+        <w:rPr>
+          <w:rFonts w:hint="eastAsia"/>
+        </w:rPr>
+        <w:t>Word2vec</w:t>
+      </w:r>
+      <w:r>
+        <w:rPr>
+          <w:rFonts w:hint="eastAsia"/>
+        </w:rPr>
+        <w:t>是指把一个维数为所有字的数量的高维空间嵌入到一个维数低得多的连续向量空间中，每个单字被映射为实数域上的向量。把每个单字变成一个向量，目的还是为了方便计算，比如“求单字</w:t>
+      </w:r>
+      <w:r>
+        <w:rPr>
+          <w:rFonts w:hint="eastAsia"/>
+        </w:rPr>
+        <w:t>A</w:t>
+      </w:r>
+      <w:r>
+        <w:rPr>
+          <w:rFonts w:hint="eastAsia"/>
+        </w:rPr>
+        <w:t>的同义字”，就可以通过“求与单字</w:t>
+      </w:r>
+      <w:r>
+        <w:rPr>
+          <w:rFonts w:hint="eastAsia"/>
+        </w:rPr>
+        <w:t>A</w:t>
+      </w:r>
+      <w:r>
+        <w:rPr>
+          <w:rFonts w:hint="eastAsia"/>
+        </w:rPr>
+        <w:t>在</w:t>
+      </w:r>
+      <w:r>
+        <w:rPr>
+          <w:rFonts w:hint="eastAsia"/>
+        </w:rPr>
+        <w:t>cos</w:t>
+      </w:r>
+      <w:r>
+        <w:rPr>
+          <w:rFonts w:hint="eastAsia"/>
+        </w:rPr>
+        <w:t>距离下最相似的向量”来做到。</w:t>
+      </w:r>
+    </w:p>
+    <w:p>
+      <w:pPr>
+        <w:ind w:firstLine="480"/>
+      </w:pPr>
+      <w:r>
+        <w:rPr>
+          <w:noProof/>
+        </w:rPr>
+        <w:drawing>
+          <wp:anchor distT="0" distB="0" distL="114300" distR="114300" simplePos="0" relativeHeight="251659776" behindDoc="0" locked="0" layoutInCell="1" allowOverlap="1" wp14:anchorId="2AF9772A" wp14:editId="3F5D627F">
+            <wp:simplePos x="0" y="0"/>
+            <wp:positionH relativeFrom="column">
+              <wp:posOffset>393539</wp:posOffset>
+            </wp:positionH>
+            <wp:positionV relativeFrom="paragraph">
+              <wp:posOffset>1096380</wp:posOffset>
+            </wp:positionV>
+            <wp:extent cx="4316730" cy="1722120"/>
+            <wp:effectExtent l="0" t="0" r="7620" b="0"/>
+            <wp:wrapTopAndBottom/>
+            <wp:docPr id="1" name="图片 1"/>
+            <wp:cNvGraphicFramePr>
+              <a:graphicFrameLocks xmlns:a="http://schemas.openxmlformats.org/drawingml/2006/main" noChangeAspect="1"/>
+            </wp:cNvGraphicFramePr>
+            <a:graphic xmlns:a="http://schemas.openxmlformats.org/drawingml/2006/main">
+              <a:graphicData uri="http://schemas.openxmlformats.org/drawingml/2006/picture">
+                <pic:pic xmlns:pic="http://schemas.openxmlformats.org/drawingml/2006/picture">
+                  <pic:nvPicPr>
+                    <pic:cNvPr id="1" name=""/>
+                    <pic:cNvPicPr/>
+                  </pic:nvPicPr>
+                  <pic:blipFill>
+                    <a:blip r:embed="rId13"/>
+                    <a:stretch>
+                      <a:fillRect/>
+                    </a:stretch>
+                  </pic:blipFill>
+                  <pic:spPr>
+                    <a:xfrm>
+                      <a:off x="0" y="0"/>
+                      <a:ext cx="4316730" cy="1722120"/>
+                    </a:xfrm>
+                    <a:prstGeom prst="rect">
+                      <a:avLst/>
+                    </a:prstGeom>
+                  </pic:spPr>
+                </pic:pic>
+              </a:graphicData>
+            </a:graphic>
+            <wp14:sizeRelH relativeFrom="margin">
+              <wp14:pctWidth>0</wp14:pctWidth>
+            </wp14:sizeRelH>
+            <wp14:sizeRelV relativeFrom="margin">
+              <wp14:pctHeight>0</wp14:pctHeight>
+            </wp14:sizeRelV>
+          </wp:anchor>
+        </w:drawing>
+      </w:r>
+      <w:r>
+        <w:rPr>
+          <w:rFonts w:hint="eastAsia"/>
+        </w:rPr>
+        <w:t>词向量能从大量未标注的普通文本数据中无监督地学习到词向量，而且这些词向量包含了词之间的语义关系，正如现实世界中的“物以类聚，类以群分”一样，字词可以由它们身边的字来定义。我们用</w:t>
+      </w:r>
+      <w:proofErr w:type="spellStart"/>
+      <w:r>
+        <w:rPr>
+          <w:rFonts w:hint="eastAsia"/>
+        </w:rPr>
+        <w:t>jieba</w:t>
+      </w:r>
+      <w:proofErr w:type="spellEnd"/>
+      <w:r>
+        <w:rPr>
+          <w:rFonts w:hint="eastAsia"/>
+        </w:rPr>
+        <w:t>分词对文本进行切分，然后使用</w:t>
+      </w:r>
+      <w:r>
+        <w:t xml:space="preserve">genism </w:t>
+      </w:r>
+      <w:r>
+        <w:rPr>
+          <w:rFonts w:hint="eastAsia"/>
+        </w:rPr>
+        <w:t>Word2vec</w:t>
+      </w:r>
+      <w:r>
+        <w:rPr>
+          <w:rFonts w:hint="eastAsia"/>
+        </w:rPr>
+        <w:t>训练得到词向量。</w:t>
+      </w:r>
+    </w:p>
+    <w:p>
+      <w:pPr>
+        <w:ind w:firstLine="480"/>
+      </w:pPr>
+      <w:r>
+        <w:rPr>
+          <w:rFonts w:hint="eastAsia"/>
+        </w:rPr>
+        <w:t>下面，选取一些单字进行字向量关联分析，展示如下：</w:t>
+      </w:r>
+    </w:p>
+    <w:tbl>
+      <w:tblPr>
+        <w:tblStyle w:val="ad"/>
+        <w:tblW w:w="0" w:type="auto"/>
+        <w:tblLook w:val="04A0" w:firstRow="1" w:lastRow="0" w:firstColumn="1" w:lastColumn="0" w:noHBand="0" w:noVBand="1"/>
+      </w:tblPr>
+      <w:tblGrid>
+        <w:gridCol w:w="704"/>
+        <w:gridCol w:w="7592"/>
+      </w:tblGrid>
+      <w:tr>
+        <w:tc>
+          <w:tcPr>
+            <w:tcW w:w="704" w:type="dxa"/>
+          </w:tcPr>
+          <w:p>
+            <w:pPr>
+              <w:ind w:firstLineChars="0" w:firstLine="0"/>
+            </w:pPr>
+            <w:r>
+              <w:rPr>
+                <w:rFonts w:hint="eastAsia"/>
+              </w:rPr>
+              <w:lastRenderedPageBreak/>
+              <w:t>字</w:t>
+            </w:r>
+          </w:p>
+        </w:tc>
+        <w:tc>
+          <w:tcPr>
+            <w:tcW w:w="7592" w:type="dxa"/>
+          </w:tcPr>
+          <w:p>
+            <w:pPr>
+              <w:ind w:firstLineChars="0" w:firstLine="0"/>
+            </w:pPr>
+            <w:r>
+              <w:rPr>
+                <w:rFonts w:hint="eastAsia"/>
+              </w:rPr>
+              <w:t>关联字</w:t>
+            </w:r>
+          </w:p>
+        </w:tc>
+      </w:tr>
+      <w:tr>
+        <w:tc>
+          <w:tcPr>
+            <w:tcW w:w="704" w:type="dxa"/>
+          </w:tcPr>
+          <w:p>
+            <w:pPr>
+              <w:ind w:firstLineChars="0" w:firstLine="0"/>
+            </w:pPr>
+            <w:r>
+              <w:rPr>
+                <w:rFonts w:hint="eastAsia"/>
+              </w:rPr>
+              <w:t>春</w:t>
+            </w:r>
+          </w:p>
+        </w:tc>
+        <w:tc>
+          <w:tcPr>
+            <w:tcW w:w="7592" w:type="dxa"/>
+          </w:tcPr>
+          <w:p>
+            <w:pPr>
+              <w:ind w:firstLineChars="0" w:firstLine="0"/>
+            </w:pPr>
+            <w:r>
+              <w:rPr>
+                <w:rFonts w:hint="eastAsia"/>
+              </w:rPr>
+              <w:t>清明，时候，春事，芳菲，寒食，花，春色，春光，风光，东风</w:t>
+            </w:r>
+          </w:p>
+        </w:tc>
+      </w:tr>
+      <w:tr>
+        <w:tc>
+          <w:tcPr>
+            <w:tcW w:w="704" w:type="dxa"/>
+          </w:tcPr>
+          <w:p>
+            <w:pPr>
+              <w:ind w:firstLineChars="0" w:firstLine="0"/>
+            </w:pPr>
+            <w:r>
+              <w:rPr>
+                <w:rFonts w:hint="eastAsia"/>
+              </w:rPr>
+              <w:t>思乡</w:t>
+            </w:r>
+          </w:p>
+        </w:tc>
+        <w:tc>
+          <w:tcPr>
+            <w:tcW w:w="7592" w:type="dxa"/>
+          </w:tcPr>
+          <w:p>
+            <w:pPr>
+              <w:ind w:firstLineChars="0" w:firstLine="0"/>
+            </w:pPr>
+            <w:r>
+              <w:rPr>
+                <w:rFonts w:hint="eastAsia"/>
+              </w:rPr>
+              <w:t>望乡，邮亭，乡思，消魂，海边，凄然，别情，迢遥，上楼，落花流水</w:t>
+            </w:r>
+          </w:p>
+        </w:tc>
+      </w:tr>
+      <w:tr>
+        <w:tc>
+          <w:tcPr>
+            <w:tcW w:w="704" w:type="dxa"/>
+          </w:tcPr>
+          <w:p>
+            <w:pPr>
+              <w:ind w:firstLineChars="0" w:firstLine="0"/>
+            </w:pPr>
+            <w:r>
+              <w:rPr>
+                <w:rFonts w:hint="eastAsia"/>
+              </w:rPr>
+              <w:t>梅</w:t>
+            </w:r>
+          </w:p>
+        </w:tc>
+        <w:tc>
+          <w:tcPr>
+            <w:tcW w:w="7592" w:type="dxa"/>
+          </w:tcPr>
+          <w:p>
+            <w:pPr>
+              <w:ind w:firstLineChars="0" w:firstLine="0"/>
+            </w:pPr>
+            <w:r>
+              <w:rPr>
+                <w:rFonts w:hint="eastAsia"/>
+              </w:rPr>
+              <w:t>春思</w:t>
+            </w:r>
+            <w:r>
+              <w:rPr>
+                <w:rFonts w:hint="eastAsia"/>
+              </w:rPr>
+              <w:t>，</w:t>
+            </w:r>
+            <w:r>
+              <w:rPr>
+                <w:rFonts w:hint="eastAsia"/>
+              </w:rPr>
+              <w:t>春晚</w:t>
+            </w:r>
+            <w:r>
+              <w:rPr>
+                <w:rFonts w:hint="eastAsia"/>
+              </w:rPr>
+              <w:t>，</w:t>
+            </w:r>
+            <w:r>
+              <w:rPr>
+                <w:rFonts w:hint="eastAsia"/>
+              </w:rPr>
+              <w:t>早梅</w:t>
+            </w:r>
+            <w:r>
+              <w:rPr>
+                <w:rFonts w:hint="eastAsia"/>
+              </w:rPr>
+              <w:t>，</w:t>
+            </w:r>
+            <w:r>
+              <w:rPr>
+                <w:rFonts w:hint="eastAsia"/>
+              </w:rPr>
+              <w:t>西园</w:t>
+            </w:r>
+            <w:r>
+              <w:rPr>
+                <w:rFonts w:hint="eastAsia"/>
+              </w:rPr>
+              <w:t>，</w:t>
+            </w:r>
+            <w:r>
+              <w:rPr>
+                <w:rFonts w:hint="eastAsia"/>
+              </w:rPr>
+              <w:t>春景</w:t>
+            </w:r>
+            <w:r>
+              <w:rPr>
+                <w:rFonts w:hint="eastAsia"/>
+              </w:rPr>
+              <w:t>，</w:t>
+            </w:r>
+            <w:r>
+              <w:rPr>
+                <w:rFonts w:hint="eastAsia"/>
+              </w:rPr>
+              <w:t>桃</w:t>
+            </w:r>
+            <w:r>
+              <w:rPr>
+                <w:rFonts w:hint="eastAsia"/>
+              </w:rPr>
+              <w:t>，</w:t>
+            </w:r>
+            <w:r>
+              <w:rPr>
+                <w:rFonts w:hint="eastAsia"/>
+              </w:rPr>
+              <w:t>咏柳</w:t>
+            </w:r>
+            <w:r>
+              <w:rPr>
+                <w:rFonts w:hint="eastAsia"/>
+              </w:rPr>
+              <w:t>，</w:t>
+            </w:r>
+            <w:r>
+              <w:rPr>
+                <w:rFonts w:hint="eastAsia"/>
+              </w:rPr>
+              <w:t>赏春</w:t>
+            </w:r>
+            <w:r>
+              <w:rPr>
+                <w:rFonts w:hint="eastAsia"/>
+              </w:rPr>
+              <w:t>，</w:t>
+            </w:r>
+            <w:r>
+              <w:rPr>
+                <w:rFonts w:hint="eastAsia"/>
+              </w:rPr>
+              <w:t>如梦令</w:t>
+            </w:r>
+            <w:r>
+              <w:rPr>
+                <w:rFonts w:hint="eastAsia"/>
+              </w:rPr>
+              <w:t>，</w:t>
+            </w:r>
+            <w:r>
+              <w:rPr>
+                <w:rFonts w:hint="eastAsia"/>
+              </w:rPr>
+              <w:t>闺思</w:t>
+            </w:r>
+          </w:p>
+        </w:tc>
+      </w:tr>
+      <w:tr>
+        <w:tc>
+          <w:tcPr>
+            <w:tcW w:w="704" w:type="dxa"/>
+          </w:tcPr>
+          <w:p>
+            <w:pPr>
+              <w:ind w:firstLineChars="0" w:firstLine="0"/>
+            </w:pPr>
+            <w:r>
+              <w:rPr>
+                <w:rFonts w:hint="eastAsia"/>
+              </w:rPr>
+              <w:t>冬</w:t>
+            </w:r>
+          </w:p>
+        </w:tc>
+        <w:tc>
+          <w:tcPr>
+            <w:tcW w:w="7592" w:type="dxa"/>
+          </w:tcPr>
+          <w:p>
+            <w:pPr>
+              <w:ind w:firstLineChars="0" w:firstLine="0"/>
+            </w:pPr>
+            <w:r>
+              <w:rPr>
+                <w:rFonts w:hint="eastAsia"/>
+              </w:rPr>
+              <w:t>九月，四月，早春，大作，闰，十月，节过，寄王，晦日，西亭</w:t>
+            </w:r>
+          </w:p>
+        </w:tc>
+      </w:tr>
+      <w:tr>
+        <w:tc>
+          <w:tcPr>
+            <w:tcW w:w="704" w:type="dxa"/>
+          </w:tcPr>
+          <w:p>
+            <w:pPr>
+              <w:ind w:firstLineChars="0" w:firstLine="0"/>
+            </w:pPr>
+            <w:r>
+              <w:rPr>
+                <w:rFonts w:hint="eastAsia"/>
+              </w:rPr>
+              <w:t>中秋</w:t>
+            </w:r>
+          </w:p>
+        </w:tc>
+        <w:tc>
+          <w:tcPr>
+            <w:tcW w:w="7592" w:type="dxa"/>
+          </w:tcPr>
+          <w:p>
+            <w:pPr>
+              <w:ind w:firstLineChars="0" w:firstLine="0"/>
+            </w:pPr>
+            <w:r>
+              <w:rPr>
+                <w:rFonts w:hint="eastAsia"/>
+              </w:rPr>
+              <w:t>南楼，重阳，九日，登高，月夜，秋夜，暮春，江楼，元宵，湖上</w:t>
+            </w:r>
+          </w:p>
+        </w:tc>
+      </w:tr>
+    </w:tbl>
+    <w:p>
+      <w:pPr>
+        <w:ind w:firstLine="480"/>
+      </w:pPr>
+      <w:r>
+        <w:rPr>
+          <w:rFonts w:hint="eastAsia"/>
+        </w:rPr>
+        <w:t>可以看出还是有很高的相关度，我们手动挑选其中的一下词作为关键词给诗词打标签。</w:t>
+      </w:r>
+    </w:p>
+    <w:p>
+      <w:pPr>
+        <w:ind w:firstLine="480"/>
+        <w:rPr>
+          <w:rFonts w:hint="eastAsia"/>
+        </w:rPr>
+      </w:pPr>
+    </w:p>
+    <w:p>
+      <w:pPr>
+        <w:pStyle w:val="20"/>
+        <w:spacing w:before="163"/>
+      </w:pPr>
+      <w:r>
+        <w:rPr>
+          <w:rFonts w:hint="eastAsia"/>
+        </w:rPr>
+        <w:t>探究诗词中的七情</w:t>
+      </w:r>
+    </w:p>
+    <w:p>
+      <w:pPr>
+        <w:ind w:firstLine="480"/>
+      </w:pPr>
+      <w:r>
+        <w:rPr>
+          <w:rFonts w:hint="eastAsia"/>
+        </w:rPr>
+        <w:t>我们进一步进行了多维情绪分析，为了丰富分析维度，不采用简单的二元分析，即“积极”和“消极”</w:t>
+      </w:r>
+      <w:r>
+        <w:rPr>
+          <w:rFonts w:hint="eastAsia"/>
+        </w:rPr>
+        <w:t>2</w:t>
+      </w:r>
+      <w:r>
+        <w:rPr>
+          <w:rFonts w:hint="eastAsia"/>
+        </w:rPr>
+        <w:t>种情绪，而是</w:t>
+      </w:r>
+      <w:r>
+        <w:rPr>
+          <w:rFonts w:hint="eastAsia"/>
+        </w:rPr>
+        <w:t>7</w:t>
+      </w:r>
+      <w:r>
+        <w:rPr>
+          <w:rFonts w:hint="eastAsia"/>
+        </w:rPr>
+        <w:t>种细颗粒的情绪分类，即悲、惧、乐、怒、思、喜、忧。</w:t>
+      </w:r>
+    </w:p>
+    <w:p>
+      <w:pPr>
+        <w:ind w:firstLine="480"/>
+      </w:pPr>
+      <w:r>
+        <w:rPr>
+          <w:rFonts w:hint="eastAsia"/>
+        </w:rPr>
+        <w:t>根据上面获取到的字向量，经过人工遴选后，得到可以用于训练的“情绪字典”，根据诗歌中常见的主题类别，情绪类别分为：</w:t>
+      </w:r>
+    </w:p>
+    <w:tbl>
+      <w:tblPr>
+        <w:tblStyle w:val="ad"/>
+        <w:tblW w:w="0" w:type="auto"/>
+        <w:tblLook w:val="04A0" w:firstRow="1" w:lastRow="0" w:firstColumn="1" w:lastColumn="0" w:noHBand="0" w:noVBand="1"/>
+      </w:tblPr>
+      <w:tblGrid>
+        <w:gridCol w:w="1212"/>
+        <w:gridCol w:w="1289"/>
+        <w:gridCol w:w="4583"/>
+      </w:tblGrid>
+      <w:tr>
+        <w:tc>
+          <w:tcPr>
+            <w:tcW w:w="1212" w:type="dxa"/>
+          </w:tcPr>
+          <w:p>
+            <w:pPr>
+              <w:ind w:firstLineChars="0" w:firstLine="0"/>
+            </w:pPr>
+            <w:r>
+              <w:rPr>
+                <w:rFonts w:hint="eastAsia"/>
+              </w:rPr>
+              <w:t>标签类型</w:t>
+            </w:r>
+          </w:p>
+        </w:tc>
+        <w:tc>
+          <w:tcPr>
+            <w:tcW w:w="1289" w:type="dxa"/>
+          </w:tcPr>
+          <w:p>
+            <w:pPr>
+              <w:ind w:firstLineChars="0" w:firstLine="0"/>
+            </w:pPr>
+            <w:r>
+              <w:rPr>
+                <w:rFonts w:hint="eastAsia"/>
+              </w:rPr>
+              <w:t>标签</w:t>
+            </w:r>
+          </w:p>
+        </w:tc>
+        <w:tc>
+          <w:tcPr>
+            <w:tcW w:w="4583" w:type="dxa"/>
+          </w:tcPr>
+          <w:p>
+            <w:pPr>
+              <w:ind w:firstLineChars="0" w:firstLine="0"/>
+            </w:pPr>
+            <w:r>
+              <w:rPr>
+                <w:rFonts w:hint="eastAsia"/>
+              </w:rPr>
+              <w:t>关键词</w:t>
+            </w:r>
+          </w:p>
+        </w:tc>
+      </w:tr>
+      <w:tr>
+        <w:tc>
+          <w:tcPr>
+            <w:tcW w:w="1212" w:type="dxa"/>
+            <w:vMerge w:val="restart"/>
+          </w:tcPr>
+          <w:p>
+            <w:pPr>
+              <w:ind w:firstLineChars="83" w:firstLine="199"/>
+            </w:pPr>
+          </w:p>
+          <w:p>
+            <w:pPr>
+              <w:ind w:firstLineChars="83" w:firstLine="199"/>
+            </w:pPr>
+          </w:p>
+          <w:p>
+            <w:pPr>
+              <w:ind w:firstLineChars="83" w:firstLine="199"/>
+            </w:pPr>
+          </w:p>
+          <w:p>
+            <w:pPr>
+              <w:ind w:firstLineChars="83" w:firstLine="199"/>
+            </w:pPr>
+            <w:r>
+              <w:rPr>
+                <w:rFonts w:hint="eastAsia"/>
+              </w:rPr>
+              <w:t>情绪</w:t>
+            </w:r>
+          </w:p>
+        </w:tc>
+        <w:tc>
+          <w:tcPr>
+            <w:tcW w:w="1289" w:type="dxa"/>
+          </w:tcPr>
+          <w:p>
+            <w:pPr>
+              <w:ind w:firstLineChars="0" w:firstLine="0"/>
+            </w:pPr>
+            <w:r>
+              <w:rPr>
+                <w:rFonts w:hint="eastAsia"/>
+              </w:rPr>
+              <w:t>悲</w:t>
+            </w:r>
+          </w:p>
+        </w:tc>
+        <w:tc>
+          <w:tcPr>
+            <w:tcW w:w="4583" w:type="dxa"/>
+          </w:tcPr>
+          <w:p>
+            <w:pPr>
+              <w:ind w:firstLineChars="0" w:firstLine="0"/>
+            </w:pPr>
+            <w:r>
+              <w:rPr>
+                <w:rFonts w:hint="eastAsia"/>
+              </w:rPr>
+              <w:t>愁、恸、痛、寡、哀、伤、嗟…</w:t>
+            </w:r>
+          </w:p>
+        </w:tc>
+      </w:tr>
+      <w:tr>
+        <w:tc>
+          <w:tcPr>
+            <w:tcW w:w="1212" w:type="dxa"/>
+            <w:vMerge/>
+          </w:tcPr>
+          <w:p>
+            <w:pPr>
+              <w:ind w:firstLine="480"/>
+            </w:pPr>
+          </w:p>
+        </w:tc>
+        <w:tc>
+          <w:tcPr>
+            <w:tcW w:w="1289" w:type="dxa"/>
+          </w:tcPr>
+          <w:p>
+            <w:pPr>
+              <w:ind w:firstLineChars="0" w:firstLine="0"/>
+            </w:pPr>
+            <w:r>
+              <w:rPr>
+                <w:rFonts w:hint="eastAsia"/>
+              </w:rPr>
+              <w:t>惧</w:t>
+            </w:r>
+          </w:p>
+        </w:tc>
+        <w:tc>
+          <w:tcPr>
+            <w:tcW w:w="4583" w:type="dxa"/>
+          </w:tcPr>
+          <w:p>
+            <w:pPr>
+              <w:ind w:firstLineChars="0" w:firstLine="0"/>
+            </w:pPr>
+            <w:r>
+              <w:rPr>
+                <w:rFonts w:hint="eastAsia"/>
+              </w:rPr>
+              <w:t>谗、谤、患、罪、诈、惧、诬…</w:t>
+            </w:r>
+          </w:p>
+        </w:tc>
+      </w:tr>
+      <w:tr>
+        <w:tc>
+          <w:tcPr>
+            <w:tcW w:w="1212" w:type="dxa"/>
+            <w:vMerge/>
+          </w:tcPr>
+          <w:p>
+            <w:pPr>
+              <w:ind w:firstLine="480"/>
+            </w:pPr>
+          </w:p>
+        </w:tc>
+        <w:tc>
+          <w:tcPr>
+            <w:tcW w:w="1289" w:type="dxa"/>
+          </w:tcPr>
+          <w:p>
+            <w:pPr>
+              <w:ind w:firstLineChars="0" w:firstLine="0"/>
+            </w:pPr>
+            <w:r>
+              <w:rPr>
+                <w:rFonts w:hint="eastAsia"/>
+              </w:rPr>
+              <w:t>乐</w:t>
+            </w:r>
+          </w:p>
+        </w:tc>
+        <w:tc>
+          <w:tcPr>
+            <w:tcW w:w="4583" w:type="dxa"/>
+          </w:tcPr>
+          <w:p>
+            <w:pPr>
+              <w:ind w:firstLineChars="0" w:firstLine="0"/>
+            </w:pPr>
+            <w:r>
+              <w:rPr>
+                <w:rFonts w:hint="eastAsia"/>
+              </w:rPr>
+              <w:t>悦、欣、乐、怡、洽、畅、愉…</w:t>
+            </w:r>
+          </w:p>
+        </w:tc>
+      </w:tr>
+      <w:tr>
+        <w:tc>
+          <w:tcPr>
+            <w:tcW w:w="1212" w:type="dxa"/>
+            <w:vMerge/>
+          </w:tcPr>
+          <w:p>
+            <w:pPr>
+              <w:ind w:firstLine="480"/>
+            </w:pPr>
+          </w:p>
+        </w:tc>
+        <w:tc>
+          <w:tcPr>
+            <w:tcW w:w="1289" w:type="dxa"/>
+          </w:tcPr>
+          <w:p>
+            <w:pPr>
+              <w:ind w:firstLineChars="0" w:firstLine="0"/>
+            </w:pPr>
+            <w:r>
+              <w:rPr>
+                <w:rFonts w:hint="eastAsia"/>
+              </w:rPr>
+              <w:t>怒</w:t>
+            </w:r>
+          </w:p>
+        </w:tc>
+        <w:tc>
+          <w:tcPr>
+            <w:tcW w:w="4583" w:type="dxa"/>
+          </w:tcPr>
+          <w:p>
+            <w:pPr>
+              <w:ind w:firstLineChars="0" w:firstLine="0"/>
+            </w:pPr>
+            <w:r>
+              <w:rPr>
+                <w:rFonts w:hint="eastAsia"/>
+              </w:rPr>
+              <w:t>怒、雷、吼、霆、霹、猛、轰…</w:t>
+            </w:r>
+          </w:p>
+        </w:tc>
+      </w:tr>
+      <w:tr>
+        <w:tc>
+          <w:tcPr>
+            <w:tcW w:w="1212" w:type="dxa"/>
+            <w:vMerge/>
+          </w:tcPr>
+          <w:p>
+            <w:pPr>
+              <w:ind w:firstLine="480"/>
+            </w:pPr>
+          </w:p>
+        </w:tc>
+        <w:tc>
+          <w:tcPr>
+            <w:tcW w:w="1289" w:type="dxa"/>
+          </w:tcPr>
+          <w:p>
+            <w:pPr>
+              <w:ind w:firstLineChars="0" w:firstLine="0"/>
+            </w:pPr>
+            <w:r>
+              <w:rPr>
+                <w:rFonts w:hint="eastAsia"/>
+              </w:rPr>
+              <w:t>思</w:t>
+            </w:r>
+          </w:p>
+        </w:tc>
+        <w:tc>
+          <w:tcPr>
+            <w:tcW w:w="4583" w:type="dxa"/>
+          </w:tcPr>
+          <w:p>
+            <w:pPr>
+              <w:ind w:firstLineChars="0" w:firstLine="0"/>
+            </w:pPr>
+            <w:r>
+              <w:rPr>
+                <w:rFonts w:hint="eastAsia"/>
+              </w:rPr>
+              <w:t>思、忆、怀、恨、吟、逢、期…</w:t>
+            </w:r>
+          </w:p>
+        </w:tc>
+      </w:tr>
+      <w:tr>
+        <w:tc>
+          <w:tcPr>
+            <w:tcW w:w="1212" w:type="dxa"/>
+            <w:vMerge/>
+          </w:tcPr>
+          <w:p>
+            <w:pPr>
+              <w:ind w:firstLine="480"/>
+            </w:pPr>
+          </w:p>
+        </w:tc>
+        <w:tc>
+          <w:tcPr>
+            <w:tcW w:w="1289" w:type="dxa"/>
+          </w:tcPr>
+          <w:p>
+            <w:pPr>
+              <w:ind w:firstLineChars="0" w:firstLine="0"/>
+            </w:pPr>
+            <w:r>
+              <w:rPr>
+                <w:rFonts w:hint="eastAsia"/>
+              </w:rPr>
+              <w:t>喜</w:t>
+            </w:r>
+          </w:p>
+        </w:tc>
+        <w:tc>
+          <w:tcPr>
+            <w:tcW w:w="4583" w:type="dxa"/>
+          </w:tcPr>
+          <w:p>
+            <w:pPr>
+              <w:ind w:firstLineChars="0" w:firstLine="0"/>
+            </w:pPr>
+            <w:r>
+              <w:rPr>
+                <w:rFonts w:hint="eastAsia"/>
+              </w:rPr>
+              <w:t>喜、健、倩、贺、好、良、善…</w:t>
+            </w:r>
+          </w:p>
+        </w:tc>
+      </w:tr>
+      <w:tr>
+        <w:tc>
+          <w:tcPr>
+            <w:tcW w:w="1212" w:type="dxa"/>
+            <w:vMerge/>
+          </w:tcPr>
+          <w:p>
+            <w:pPr>
+              <w:ind w:firstLineChars="0" w:firstLine="0"/>
+            </w:pPr>
+          </w:p>
+        </w:tc>
+        <w:tc>
+          <w:tcPr>
+            <w:tcW w:w="1289" w:type="dxa"/>
+          </w:tcPr>
+          <w:p>
+            <w:pPr>
+              <w:ind w:firstLineChars="0" w:firstLine="0"/>
+            </w:pPr>
+            <w:r>
+              <w:rPr>
+                <w:rFonts w:hint="eastAsia"/>
+              </w:rPr>
+              <w:t>忧</w:t>
+            </w:r>
+          </w:p>
+        </w:tc>
+        <w:tc>
+          <w:tcPr>
+            <w:tcW w:w="4583" w:type="dxa"/>
+          </w:tcPr>
+          <w:p>
+            <w:pPr>
+              <w:ind w:firstLineChars="0" w:firstLine="0"/>
+            </w:pPr>
+            <w:r>
+              <w:rPr>
+                <w:rFonts w:hint="eastAsia"/>
+              </w:rPr>
+              <w:t>恤、忧、痾、虑、艰、遑、厄…</w:t>
+            </w:r>
+          </w:p>
+        </w:tc>
+      </w:tr>
+    </w:tbl>
+    <w:p>
+      <w:pPr>
+        <w:ind w:firstLine="480"/>
+      </w:pPr>
+      <w:r>
+        <w:rPr>
+          <w:rFonts w:hint="eastAsia"/>
+        </w:rPr>
+        <w:t>根据以上的得到的标签关键字，在诗词数据的背景、赏析、内容、翻译中匹配这些关键字，给诗词加上对应标签，我们给大多数诗词都至少打了一个标签。</w:t>
+      </w:r>
+    </w:p>
+    <w:p>
+      <w:pPr>
+        <w:pStyle w:val="20"/>
+        <w:spacing w:before="163"/>
+      </w:pPr>
+      <w:r>
+        <w:rPr>
+          <w:rFonts w:hint="eastAsia"/>
+        </w:rPr>
+        <w:lastRenderedPageBreak/>
+        <w:t>历代诗词</w:t>
+      </w:r>
+      <w:r>
+        <w:rPr>
+          <w:rFonts w:hint="eastAsia"/>
+        </w:rPr>
+        <w:t>对比</w:t>
+      </w:r>
+    </w:p>
+    <w:p>
+      <w:pPr>
+        <w:ind w:firstLine="480"/>
+        <w:rPr>
+          <w:rFonts w:hint="eastAsia"/>
+        </w:rPr>
+      </w:pPr>
+      <w:r>
+        <w:rPr>
+          <w:rFonts w:hint="eastAsia"/>
+        </w:rPr>
+        <w:t>风格用词和情感对比。</w:t>
       </w:r>
       <w:bookmarkStart w:id="11" w:name="_GoBack"/>
       <w:bookmarkEnd w:id="11"/>
-      <w:r>
-        <w:rPr>
-          <w:rFonts w:hint="eastAsia"/>
-        </w:rPr>
-        <w:t>。关键操作步骤如下所示：</w:t>
-      </w:r>
-    </w:p>
-    <w:p>
-      <w:pPr>
-        <w:ind w:firstLine="480"/>
-        <w:rPr>
-          <w:rFonts w:hint="eastAsia"/>
-        </w:rPr>
-      </w:pPr>
     </w:p>
     <w:p>
       <w:pPr>
@@ -5069,7 +5897,7 @@
         </w:rPr>
         <w:t>知乎</w:t>
       </w:r>
-      <w:hyperlink r:id="rId13" w:history="1">
+      <w:hyperlink r:id="rId14" w:history="1">
         <w:r>
           <w:rPr>
             <w:rStyle w:val="ab"/>
@@ -5111,8 +5939,8 @@
       </w:pPr>
     </w:p>
     <w:sectPr>
-      <w:headerReference w:type="default" r:id="rId14"/>
-      <w:footerReference w:type="default" r:id="rId15"/>
+      <w:headerReference w:type="default" r:id="rId15"/>
+      <w:footerReference w:type="default" r:id="rId16"/>
       <w:pgSz w:w="11906" w:h="16838" w:code="9"/>
       <w:pgMar w:top="1616" w:right="1701" w:bottom="1616" w:left="1418" w:header="1026" w:footer="1168" w:gutter="284"/>
       <w:cols w:space="425"/>
@@ -8105,7 +8933,7 @@
     <w:lsdException w:name="Table Web 2" w:semiHidden="1" w:unhideWhenUsed="1"/>
     <w:lsdException w:name="Table Web 3" w:semiHidden="1" w:unhideWhenUsed="1"/>
     <w:lsdException w:name="Balloon Text" w:semiHidden="1" w:unhideWhenUsed="1"/>
-    <w:lsdException w:name="Table Grid" w:uiPriority="59"/>
+    <w:lsdException w:name="Table Grid" w:uiPriority="39"/>
     <w:lsdException w:name="Table Theme" w:semiHidden="1" w:unhideWhenUsed="1"/>
     <w:lsdException w:name="Placeholder Text" w:semiHidden="1"/>
     <w:lsdException w:name="No Spacing" w:uiPriority="1" w:qFormat="1"/>
@@ -8869,7 +9697,7 @@
   <w:style w:type="table" w:styleId="ad">
     <w:name w:val="Table Grid"/>
     <w:basedOn w:val="a1"/>
-    <w:uiPriority w:val="59"/>
+    <w:uiPriority w:val="39"/>
     <w:rsid w:val="00B13A3E"/>
     <w:tblPr>
       <w:tblBorders>
@@ -9778,7 +10606,7 @@
 </file>
 
 <file path=customXml/itemProps1.xml><?xml version="1.0" encoding="utf-8"?>
-<ds:datastoreItem xmlns:ds="http://schemas.openxmlformats.org/officeDocument/2006/customXml" ds:itemID="{55705F6D-7AD7-4A52-BDAA-74CD59817AFA}">
+<ds:datastoreItem xmlns:ds="http://schemas.openxmlformats.org/officeDocument/2006/customXml" ds:itemID="{860A0400-7079-4847-9B36-B3BFC8B70F62}">
   <ds:schemaRefs>
     <ds:schemaRef ds:uri="http://schemas.openxmlformats.org/officeDocument/2006/bibliography"/>
   </ds:schemaRefs>

</xml_diff>